<commit_message>
updated information about connection to APPJ
</commit_message>
<xml_diff>
--- a/Software/Post-2020/Documentation/Arduino_Communication.docx
+++ b/Software/Post-2020/Documentation/Arduino_Communication.docx
@@ -269,42 +269,16 @@
         <w:rPr>
           <w:rFonts w:ascii="Andale Mono" w:hAnsi="Andale Mono" w:cs="Menlo"/>
           <w:color w:val="000000"/>
-          <w:kern w:val="0"/>
           <w:sz w:val="22"/>
           <w:szCs w:val="22"/>
           <w:shd w:val="pct15" w:color="auto" w:fill="FFFFFF"/>
         </w:rPr>
-        <w:t>/dev/</w:t>
-      </w:r>
-      <w:proofErr w:type="gramStart"/>
+        <w:t>/dev/cu.usbmodem141301</w:t>
+      </w:r>
       <w:r>
         <w:rPr>
           <w:rFonts w:ascii="Andale Mono" w:hAnsi="Andale Mono" w:cs="Menlo"/>
           <w:color w:val="000000"/>
-          <w:kern w:val="0"/>
-          <w:sz w:val="22"/>
-          <w:szCs w:val="22"/>
-          <w:shd w:val="pct15" w:color="auto" w:fill="FFFFFF"/>
-        </w:rPr>
-        <w:t>cu.usbmodem</w:t>
-      </w:r>
-      <w:proofErr w:type="gramEnd"/>
-      <w:r>
-        <w:rPr>
-          <w:rFonts w:ascii="Andale Mono" w:hAnsi="Andale Mono" w:cs="Menlo"/>
-          <w:color w:val="000000"/>
-          <w:kern w:val="0"/>
-          <w:sz w:val="22"/>
-          <w:szCs w:val="22"/>
-          <w:shd w:val="pct15" w:color="auto" w:fill="FFFFFF"/>
-        </w:rPr>
-        <w:t>141301</w:t>
-      </w:r>
-      <w:r>
-        <w:rPr>
-          <w:rFonts w:ascii="Andale Mono" w:hAnsi="Andale Mono" w:cs="Menlo"/>
-          <w:color w:val="000000"/>
-          <w:kern w:val="0"/>
           <w:sz w:val="22"/>
           <w:szCs w:val="22"/>
         </w:rPr>
@@ -314,11 +288,28 @@
         <w:rPr>
           <w:rFonts w:ascii="Arial" w:hAnsi="Arial" w:cs="Arial"/>
           <w:color w:val="000000"/>
-          <w:kern w:val="0"/>
-          <w:sz w:val="22"/>
-          <w:szCs w:val="22"/>
-        </w:rPr>
-        <w:t>(This changes with device and computer and should be determined a new connection is made.)</w:t>
+          <w:sz w:val="22"/>
+          <w:szCs w:val="22"/>
+        </w:rPr>
+        <w:t xml:space="preserve">(This changes with device and computer and should be determined </w:t>
+      </w:r>
+      <w:r>
+        <w:rPr>
+          <w:rFonts w:ascii="Arial" w:hAnsi="Arial" w:cs="Arial"/>
+          <w:color w:val="000000"/>
+          <w:sz w:val="22"/>
+          <w:szCs w:val="22"/>
+        </w:rPr>
+        <w:t>when a</w:t>
+      </w:r>
+      <w:r>
+        <w:rPr>
+          <w:rFonts w:ascii="Arial" w:hAnsi="Arial" w:cs="Arial"/>
+          <w:color w:val="000000"/>
+          <w:sz w:val="22"/>
+          <w:szCs w:val="22"/>
+        </w:rPr>
+        <w:t xml:space="preserve"> new connection is made.)</w:t>
       </w:r>
     </w:p>
     <w:p>
@@ -355,7 +346,6 @@
         <w:rPr>
           <w:rFonts w:ascii="Andale Mono" w:hAnsi="Andale Mono" w:cs="Menlo"/>
           <w:color w:val="000000"/>
-          <w:kern w:val="0"/>
           <w:sz w:val="22"/>
           <w:szCs w:val="22"/>
           <w:shd w:val="pct15" w:color="auto" w:fill="FFFFFF"/>
@@ -366,54 +356,127 @@
         <w:rPr>
           <w:rFonts w:ascii="Andale Mono" w:hAnsi="Andale Mono" w:cs="Menlo"/>
           <w:color w:val="000000"/>
-          <w:kern w:val="0"/>
           <w:sz w:val="22"/>
           <w:szCs w:val="22"/>
           <w:shd w:val="pct15" w:color="auto" w:fill="FFFFFF"/>
         </w:rPr>
-        <w:t>[char</w:t>
-      </w:r>
-      <w:proofErr w:type="gramStart"/>
+        <w:t>[char]</w:t>
+      </w:r>
       <w:r>
         <w:rPr>
           <w:rFonts w:ascii="Andale Mono" w:hAnsi="Andale Mono" w:cs="Menlo"/>
           <w:color w:val="000000"/>
-          <w:kern w:val="0"/>
           <w:sz w:val="22"/>
           <w:szCs w:val="22"/>
           <w:shd w:val="pct15" w:color="auto" w:fill="FFFFFF"/>
         </w:rPr>
+        <w:t>,</w:t>
+      </w:r>
+      <w:r>
+        <w:rPr>
+          <w:rFonts w:ascii="Andale Mono" w:hAnsi="Andale Mono" w:cs="Menlo"/>
+          <w:color w:val="000000"/>
+          <w:sz w:val="22"/>
+          <w:szCs w:val="22"/>
+          <w:shd w:val="pct15" w:color="auto" w:fill="FFFFFF"/>
+        </w:rPr>
+        <w:t>[</w:t>
+      </w:r>
+      <w:proofErr w:type="spellStart"/>
+      <w:r>
+        <w:rPr>
+          <w:rFonts w:ascii="Andale Mono" w:hAnsi="Andale Mono" w:cs="Menlo"/>
+          <w:color w:val="000000"/>
+          <w:sz w:val="22"/>
+          <w:szCs w:val="22"/>
+          <w:shd w:val="pct15" w:color="auto" w:fill="FFFFFF"/>
+        </w:rPr>
+        <w:t>val</w:t>
+      </w:r>
+      <w:proofErr w:type="spellEnd"/>
+      <w:r>
+        <w:rPr>
+          <w:rFonts w:ascii="Andale Mono" w:hAnsi="Andale Mono" w:cs="Menlo"/>
+          <w:color w:val="000000"/>
+          <w:sz w:val="22"/>
+          <w:szCs w:val="22"/>
+          <w:shd w:val="pct15" w:color="auto" w:fill="FFFFFF"/>
+        </w:rPr>
         <w:t>]</w:t>
       </w:r>
       <w:r>
         <w:rPr>
           <w:rFonts w:ascii="Andale Mono" w:hAnsi="Andale Mono" w:cs="Menlo"/>
           <w:color w:val="000000"/>
-          <w:kern w:val="0"/>
           <w:sz w:val="22"/>
           <w:szCs w:val="22"/>
           <w:shd w:val="pct15" w:color="auto" w:fill="FFFFFF"/>
         </w:rPr>
-        <w:t>,</w:t>
+        <w:t xml:space="preserve">" &gt; </w:t>
       </w:r>
       <w:r>
         <w:rPr>
           <w:rFonts w:ascii="Andale Mono" w:hAnsi="Andale Mono" w:cs="Menlo"/>
           <w:color w:val="000000"/>
-          <w:kern w:val="0"/>
           <w:sz w:val="22"/>
           <w:szCs w:val="22"/>
           <w:shd w:val="pct15" w:color="auto" w:fill="FFFFFF"/>
         </w:rPr>
+        <w:t>[ARD_ADDR]</w:t>
+      </w:r>
+      <w:r>
+        <w:rPr>
+          <w:rFonts w:ascii="Andale Mono" w:hAnsi="Andale Mono" w:cs="Menlo"/>
+          <w:color w:val="000000"/>
+          <w:sz w:val="22"/>
+          <w:szCs w:val="22"/>
+          <w:shd w:val="pct15" w:color="auto" w:fill="FFFFFF"/>
+        </w:rPr>
+        <w:br/>
+      </w:r>
+      <w:r>
+        <w:rPr>
+          <w:rFonts w:ascii="Arial" w:hAnsi="Arial" w:cs="Arial"/>
+          <w:color w:val="000000"/>
+          <w:sz w:val="22"/>
+          <w:szCs w:val="22"/>
+        </w:rPr>
+        <w:t xml:space="preserve">where </w:t>
+      </w:r>
+      <w:r>
+        <w:rPr>
+          <w:rFonts w:ascii="Andale Mono" w:hAnsi="Andale Mono" w:cs="Arial"/>
+          <w:color w:val="000000"/>
+          <w:sz w:val="22"/>
+          <w:szCs w:val="22"/>
+          <w:shd w:val="pct15" w:color="auto" w:fill="FFFFFF"/>
+        </w:rPr>
+        <w:t>[char]</w:t>
+      </w:r>
+      <w:r>
+        <w:rPr>
+          <w:rFonts w:ascii="Arial" w:hAnsi="Arial" w:cs="Arial"/>
+          <w:color w:val="000000"/>
+          <w:sz w:val="22"/>
+          <w:szCs w:val="22"/>
+        </w:rPr>
+        <w:t xml:space="preserve"> is a character representing the operating parameter to be changed and </w:t>
+      </w:r>
+      <w:r>
+        <w:rPr>
+          <w:rFonts w:ascii="Andale Mono" w:hAnsi="Andale Mono" w:cs="Arial"/>
+          <w:color w:val="000000"/>
+          <w:sz w:val="22"/>
+          <w:szCs w:val="22"/>
+          <w:shd w:val="pct15" w:color="auto" w:fill="FFFFFF"/>
+        </w:rPr>
         <w:t>[</w:t>
       </w:r>
       <w:proofErr w:type="spellStart"/>
-      <w:proofErr w:type="gramEnd"/>
-      <w:r>
-        <w:rPr>
-          <w:rFonts w:ascii="Andale Mono" w:hAnsi="Andale Mono" w:cs="Menlo"/>
-          <w:color w:val="000000"/>
-          <w:kern w:val="0"/>
+      <w:r>
+        <w:rPr>
+          <w:rFonts w:ascii="Andale Mono" w:hAnsi="Andale Mono" w:cs="Arial"/>
+          <w:color w:val="000000"/>
           <w:sz w:val="22"/>
           <w:szCs w:val="22"/>
           <w:shd w:val="pct15" w:color="auto" w:fill="FFFFFF"/>
@@ -423,9 +486,8 @@
       <w:proofErr w:type="spellEnd"/>
       <w:r>
         <w:rPr>
-          <w:rFonts w:ascii="Andale Mono" w:hAnsi="Andale Mono" w:cs="Menlo"/>
-          <w:color w:val="000000"/>
-          <w:kern w:val="0"/>
+          <w:rFonts w:ascii="Andale Mono" w:hAnsi="Andale Mono" w:cs="Arial"/>
+          <w:color w:val="000000"/>
           <w:sz w:val="22"/>
           <w:szCs w:val="22"/>
           <w:shd w:val="pct15" w:color="auto" w:fill="FFFFFF"/>
@@ -434,108 +496,8 @@
       </w:r>
       <w:r>
         <w:rPr>
-          <w:rFonts w:ascii="Andale Mono" w:hAnsi="Andale Mono" w:cs="Menlo"/>
-          <w:color w:val="000000"/>
-          <w:kern w:val="0"/>
-          <w:sz w:val="22"/>
-          <w:szCs w:val="22"/>
-          <w:shd w:val="pct15" w:color="auto" w:fill="FFFFFF"/>
-        </w:rPr>
-        <w:t xml:space="preserve">" &gt; </w:t>
-      </w:r>
-      <w:r>
-        <w:rPr>
-          <w:rFonts w:ascii="Andale Mono" w:hAnsi="Andale Mono" w:cs="Menlo"/>
-          <w:color w:val="000000"/>
-          <w:kern w:val="0"/>
-          <w:sz w:val="22"/>
-          <w:szCs w:val="22"/>
-          <w:shd w:val="pct15" w:color="auto" w:fill="FFFFFF"/>
-        </w:rPr>
-        <w:t>[ARD_ADDR]</w:t>
-      </w:r>
-      <w:r>
-        <w:rPr>
-          <w:rFonts w:ascii="Andale Mono" w:hAnsi="Andale Mono" w:cs="Menlo"/>
-          <w:color w:val="000000"/>
-          <w:kern w:val="0"/>
-          <w:sz w:val="22"/>
-          <w:szCs w:val="22"/>
-          <w:shd w:val="pct15" w:color="auto" w:fill="FFFFFF"/>
-        </w:rPr>
-        <w:br/>
-      </w:r>
-      <w:r>
-        <w:rPr>
-          <w:rFonts w:ascii="Arial" w:hAnsi="Arial" w:cs="Arial"/>
-          <w:color w:val="000000"/>
-          <w:kern w:val="0"/>
-          <w:sz w:val="22"/>
-          <w:szCs w:val="22"/>
-        </w:rPr>
-        <w:t xml:space="preserve">where </w:t>
-      </w:r>
-      <w:r>
-        <w:rPr>
-          <w:rFonts w:ascii="Andale Mono" w:hAnsi="Andale Mono" w:cs="Arial"/>
-          <w:color w:val="000000"/>
-          <w:kern w:val="0"/>
-          <w:sz w:val="22"/>
-          <w:szCs w:val="22"/>
-          <w:shd w:val="pct15" w:color="auto" w:fill="FFFFFF"/>
-        </w:rPr>
-        <w:t>[char]</w:t>
-      </w:r>
-      <w:r>
-        <w:rPr>
-          <w:rFonts w:ascii="Arial" w:hAnsi="Arial" w:cs="Arial"/>
-          <w:color w:val="000000"/>
-          <w:kern w:val="0"/>
-          <w:sz w:val="22"/>
-          <w:szCs w:val="22"/>
-        </w:rPr>
-        <w:t xml:space="preserve"> is a character representing the operating parameter to be changed and </w:t>
-      </w:r>
-      <w:r>
-        <w:rPr>
-          <w:rFonts w:ascii="Andale Mono" w:hAnsi="Andale Mono" w:cs="Arial"/>
-          <w:color w:val="000000"/>
-          <w:kern w:val="0"/>
-          <w:sz w:val="22"/>
-          <w:szCs w:val="22"/>
-          <w:shd w:val="pct15" w:color="auto" w:fill="FFFFFF"/>
-        </w:rPr>
-        <w:t>[</w:t>
-      </w:r>
-      <w:proofErr w:type="spellStart"/>
-      <w:r>
-        <w:rPr>
-          <w:rFonts w:ascii="Andale Mono" w:hAnsi="Andale Mono" w:cs="Arial"/>
-          <w:color w:val="000000"/>
-          <w:kern w:val="0"/>
-          <w:sz w:val="22"/>
-          <w:szCs w:val="22"/>
-          <w:shd w:val="pct15" w:color="auto" w:fill="FFFFFF"/>
-        </w:rPr>
-        <w:t>val</w:t>
-      </w:r>
-      <w:proofErr w:type="spellEnd"/>
-      <w:r>
-        <w:rPr>
-          <w:rFonts w:ascii="Andale Mono" w:hAnsi="Andale Mono" w:cs="Arial"/>
-          <w:color w:val="000000"/>
-          <w:kern w:val="0"/>
-          <w:sz w:val="22"/>
-          <w:szCs w:val="22"/>
-          <w:shd w:val="pct15" w:color="auto" w:fill="FFFFFF"/>
-        </w:rPr>
-        <w:t>]</w:t>
-      </w:r>
-      <w:r>
-        <w:rPr>
-          <w:rFonts w:ascii="Arial" w:hAnsi="Arial" w:cs="Arial"/>
-          <w:color w:val="000000"/>
-          <w:kern w:val="0"/>
+          <w:rFonts w:ascii="Arial" w:hAnsi="Arial" w:cs="Arial"/>
+          <w:color w:val="000000"/>
           <w:sz w:val="22"/>
           <w:szCs w:val="22"/>
         </w:rPr>
@@ -545,7 +507,6 @@
         <w:rPr>
           <w:rFonts w:ascii="Arial" w:hAnsi="Arial" w:cs="Arial"/>
           <w:color w:val="000000"/>
-          <w:kern w:val="0"/>
           <w:sz w:val="22"/>
           <w:szCs w:val="22"/>
         </w:rPr>
@@ -1538,6 +1499,7 @@
           <w:sz w:val="22"/>
           <w:szCs w:val="22"/>
         </w:rPr>
+        <w:lastRenderedPageBreak/>
         <w:t>**These operating parameters have not been verified for use after the 2020 move to 2</w:t>
       </w:r>
       <w:r>
@@ -1555,16 +1517,7 @@
           <w:sz w:val="22"/>
           <w:szCs w:val="22"/>
         </w:rPr>
-        <w:t xml:space="preserve"> </w:t>
-      </w:r>
-      <w:r>
-        <w:rPr>
-          <w:rFonts w:ascii="Arial" w:hAnsi="Arial" w:cs="Arial"/>
-          <w:sz w:val="22"/>
-          <w:szCs w:val="22"/>
-        </w:rPr>
-        <w:lastRenderedPageBreak/>
-        <w:t>floor of Tan.</w:t>
+        <w:t xml:space="preserve"> floor of Tan.</w:t>
       </w:r>
     </w:p>
     <w:p>
@@ -2047,7 +2000,6 @@
             <w:rFonts w:ascii="Menlo" w:hAnsi="Menlo" w:cs="Menlo"/>
             <w:b/>
             <w:bCs/>
-            <w:kern w:val="0"/>
             <w:sz w:val="22"/>
             <w:szCs w:val="22"/>
           </w:rPr>
@@ -2060,7 +2012,6 @@
             <w:rFonts w:ascii="Menlo" w:hAnsi="Menlo" w:cs="Menlo"/>
             <w:b/>
             <w:bCs/>
-            <w:kern w:val="0"/>
             <w:sz w:val="22"/>
             <w:szCs w:val="22"/>
           </w:rPr>
@@ -2073,7 +2024,6 @@
             <w:rFonts w:ascii="Menlo" w:hAnsi="Menlo" w:cs="Menlo"/>
             <w:b/>
             <w:bCs/>
-            <w:kern w:val="0"/>
             <w:sz w:val="22"/>
             <w:szCs w:val="22"/>
           </w:rPr>
@@ -2272,6 +2222,7 @@
           <w:sz w:val="22"/>
           <w:szCs w:val="22"/>
         </w:rPr>
+        <w:lastRenderedPageBreak/>
         <w:t>If collecting open loop data, you should initialize various inputs to the APPJ before running the experiment loop</w:t>
       </w:r>
     </w:p>
@@ -2294,16 +2245,7 @@
           <w:sz w:val="22"/>
           <w:szCs w:val="22"/>
         </w:rPr>
-        <w:t xml:space="preserve">If collecting closed loop data, you should initialize all parts of your control </w:t>
-      </w:r>
-      <w:r>
-        <w:rPr>
-          <w:rFonts w:ascii="Arial" w:hAnsi="Arial" w:cs="Arial"/>
-          <w:sz w:val="22"/>
-          <w:szCs w:val="22"/>
-        </w:rPr>
-        <w:lastRenderedPageBreak/>
-        <w:t>scheme (e.g., controller, model, observer/state estimator, etc.) before running the experiment loop (to avoid excess computation time within the sampling loop)</w:t>
+        <w:t>If collecting closed loop data, you should initialize all parts of your control scheme (e.g., controller, model, observer/state estimator, etc.) before running the experiment loop (to avoid excess computation time within the sampling loop)</w:t>
       </w:r>
     </w:p>
     <w:p>
@@ -2346,6 +2288,764 @@
         <w:t>SAVE your data! Remember to put in statements to save all of the desired data you wish to collect. Tip: Before running long experiments, make sure this part of your code works!</w:t>
       </w:r>
     </w:p>
+    <w:p>
+      <w:pPr>
+        <w:spacing w:before="400" w:after="120"/>
+        <w:outlineLvl w:val="0"/>
+        <w:rPr>
+          <w:b/>
+          <w:bCs/>
+          <w:color w:val="000000"/>
+          <w:kern w:val="36"/>
+          <w:sz w:val="48"/>
+          <w:szCs w:val="48"/>
+        </w:rPr>
+      </w:pPr>
+      <w:r>
+        <w:rPr>
+          <w:rFonts w:ascii="Arial" w:hAnsi="Arial" w:cs="Arial"/>
+          <w:color w:val="000000"/>
+          <w:kern w:val="36"/>
+          <w:sz w:val="40"/>
+          <w:szCs w:val="40"/>
+        </w:rPr>
+        <w:t>Notes/Troubleshooting</w:t>
+      </w:r>
+    </w:p>
+    <w:p>
+      <w:pPr>
+        <w:spacing w:before="320" w:after="80"/>
+        <w:outlineLvl w:val="2"/>
+        <w:rPr>
+          <w:b/>
+          <w:bCs/>
+          <w:color w:val="000000"/>
+          <w:sz w:val="27"/>
+          <w:szCs w:val="27"/>
+        </w:rPr>
+      </w:pPr>
+      <w:r>
+        <w:rPr>
+          <w:rFonts w:ascii="Arial" w:hAnsi="Arial" w:cs="Arial"/>
+          <w:color w:val="434343"/>
+          <w:sz w:val="28"/>
+          <w:szCs w:val="28"/>
+        </w:rPr>
+        <w:t>Compatibility with different operating systems (OSs)</w:t>
+      </w:r>
+    </w:p>
+    <w:p>
+      <w:pPr>
+        <w:rPr>
+          <w:color w:val="000000"/>
+        </w:rPr>
+      </w:pPr>
+      <w:r>
+        <w:rPr>
+          <w:rFonts w:ascii="Arial" w:hAnsi="Arial" w:cs="Arial"/>
+          <w:color w:val="000000"/>
+          <w:sz w:val="22"/>
+          <w:szCs w:val="22"/>
+        </w:rPr>
+        <w:t>Most of the code provided is typically agnostic to different OSs (e.g., Python scripts can be run on any machine, USB devices and serial communication can be achieved on any OS). However, there may be some special modifications to code that is OS-specific (and even OS-version-specific). It is imperative that the user understands how to troubleshoot problems themselves, if using the setup on their own machine. Much of the procedure described above is tested and verified to be successful on macOS Mojave, Catalina, Big Sur*, and Monterey*.</w:t>
+      </w:r>
+    </w:p>
+    <w:p>
+      <w:pPr>
+        <w:rPr>
+          <w:color w:val="000000"/>
+        </w:rPr>
+      </w:pPr>
+      <w:r>
+        <w:rPr>
+          <w:rFonts w:ascii="Arial" w:hAnsi="Arial" w:cs="Arial"/>
+          <w:color w:val="000000"/>
+          <w:sz w:val="22"/>
+          <w:szCs w:val="22"/>
+        </w:rPr>
+        <w:t>*There is a known bug with thermal camera use on these versions.</w:t>
+      </w:r>
+    </w:p>
+    <w:p>
+      <w:pPr>
+        <w:rPr>
+          <w:color w:val="000000"/>
+        </w:rPr>
+      </w:pPr>
+      <w:r>
+        <w:rPr>
+          <w:rFonts w:ascii="Arial" w:hAnsi="Arial" w:cs="Arial"/>
+          <w:color w:val="000000"/>
+          <w:sz w:val="22"/>
+          <w:szCs w:val="22"/>
+        </w:rPr>
+        <w:t>Additionally, there are known tricks/procedures on Ubuntu 20 (Focal Fossa) +:</w:t>
+      </w:r>
+    </w:p>
+    <w:p>
+      <w:pPr>
+        <w:numPr>
+          <w:ilvl w:val="0"/>
+          <w:numId w:val="5"/>
+        </w:numPr>
+        <w:textAlignment w:val="baseline"/>
+        <w:rPr>
+          <w:rFonts w:ascii="Arial" w:hAnsi="Arial" w:cs="Arial"/>
+          <w:color w:val="000000"/>
+          <w:sz w:val="22"/>
+          <w:szCs w:val="22"/>
+        </w:rPr>
+      </w:pPr>
+      <w:r>
+        <w:rPr>
+          <w:rFonts w:ascii="Arial" w:hAnsi="Arial" w:cs="Arial"/>
+          <w:color w:val="000000"/>
+          <w:sz w:val="22"/>
+          <w:szCs w:val="22"/>
+        </w:rPr>
+        <w:t xml:space="preserve">By default, Linux distributions lock out USB-connected device permissions for non-superusers. To fix this for each device that is connected to the laptop (Arduino, thermal camera, spectrometer, oscilloscope), you must add </w:t>
+      </w:r>
+      <w:proofErr w:type="spellStart"/>
+      <w:r>
+        <w:rPr>
+          <w:rFonts w:ascii="Arial" w:hAnsi="Arial" w:cs="Arial"/>
+          <w:color w:val="000000"/>
+          <w:sz w:val="22"/>
+          <w:szCs w:val="22"/>
+        </w:rPr>
+        <w:t>udev</w:t>
+      </w:r>
+      <w:proofErr w:type="spellEnd"/>
+      <w:r>
+        <w:rPr>
+          <w:rFonts w:ascii="Arial" w:hAnsi="Arial" w:cs="Arial"/>
+          <w:color w:val="000000"/>
+          <w:sz w:val="22"/>
+          <w:szCs w:val="22"/>
+        </w:rPr>
+        <w:t xml:space="preserve"> rules [</w:t>
+      </w:r>
+      <w:hyperlink r:id="rId6" w:history="1">
+        <w:r>
+          <w:rPr>
+            <w:rFonts w:ascii="Arial" w:hAnsi="Arial" w:cs="Arial"/>
+            <w:color w:val="1155CC"/>
+            <w:sz w:val="22"/>
+            <w:szCs w:val="22"/>
+            <w:u w:val="single"/>
+          </w:rPr>
+          <w:t>1</w:t>
+        </w:r>
+      </w:hyperlink>
+      <w:r>
+        <w:rPr>
+          <w:rFonts w:ascii="Arial" w:hAnsi="Arial" w:cs="Arial"/>
+          <w:color w:val="000000"/>
+          <w:sz w:val="22"/>
+          <w:szCs w:val="22"/>
+        </w:rPr>
+        <w:t xml:space="preserve">, </w:t>
+      </w:r>
+      <w:hyperlink r:id="rId7" w:history="1">
+        <w:r>
+          <w:rPr>
+            <w:rFonts w:ascii="Arial" w:hAnsi="Arial" w:cs="Arial"/>
+            <w:color w:val="1155CC"/>
+            <w:sz w:val="22"/>
+            <w:szCs w:val="22"/>
+            <w:u w:val="single"/>
+          </w:rPr>
+          <w:t>2</w:t>
+        </w:r>
+      </w:hyperlink>
+      <w:r>
+        <w:rPr>
+          <w:rFonts w:ascii="Arial" w:hAnsi="Arial" w:cs="Arial"/>
+          <w:color w:val="000000"/>
+          <w:sz w:val="22"/>
+          <w:szCs w:val="22"/>
+        </w:rPr>
+        <w:t xml:space="preserve">, </w:t>
+      </w:r>
+      <w:hyperlink r:id="rId8" w:history="1">
+        <w:r>
+          <w:rPr>
+            <w:rFonts w:ascii="Arial" w:hAnsi="Arial" w:cs="Arial"/>
+            <w:color w:val="1155CC"/>
+            <w:sz w:val="22"/>
+            <w:szCs w:val="22"/>
+            <w:u w:val="single"/>
+          </w:rPr>
+          <w:t>3</w:t>
+        </w:r>
+      </w:hyperlink>
+      <w:r>
+        <w:rPr>
+          <w:rFonts w:ascii="Arial" w:hAnsi="Arial" w:cs="Arial"/>
+          <w:color w:val="000000"/>
+          <w:sz w:val="22"/>
+          <w:szCs w:val="22"/>
+        </w:rPr>
+        <w:t>]. Some devices have special scripts to do this for you automatically:</w:t>
+      </w:r>
+    </w:p>
+    <w:p>
+      <w:pPr>
+        <w:numPr>
+          <w:ilvl w:val="1"/>
+          <w:numId w:val="5"/>
+        </w:numPr>
+        <w:textAlignment w:val="baseline"/>
+        <w:rPr>
+          <w:rFonts w:ascii="Arial" w:hAnsi="Arial" w:cs="Arial"/>
+          <w:color w:val="000000"/>
+          <w:sz w:val="22"/>
+          <w:szCs w:val="22"/>
+        </w:rPr>
+      </w:pPr>
+      <w:r>
+        <w:rPr>
+          <w:rFonts w:ascii="Arial" w:hAnsi="Arial" w:cs="Arial"/>
+          <w:color w:val="000000"/>
+          <w:sz w:val="22"/>
+          <w:szCs w:val="22"/>
+        </w:rPr>
+        <w:t xml:space="preserve">For the spectrometer, after installing </w:t>
+      </w:r>
+      <w:proofErr w:type="spellStart"/>
+      <w:r>
+        <w:rPr>
+          <w:rFonts w:ascii="Arial" w:hAnsi="Arial" w:cs="Arial"/>
+          <w:color w:val="000000"/>
+          <w:sz w:val="22"/>
+          <w:szCs w:val="22"/>
+        </w:rPr>
+        <w:t>seabreeze</w:t>
+      </w:r>
+      <w:proofErr w:type="spellEnd"/>
+      <w:r>
+        <w:rPr>
+          <w:rFonts w:ascii="Arial" w:hAnsi="Arial" w:cs="Arial"/>
+          <w:color w:val="000000"/>
+          <w:sz w:val="22"/>
+          <w:szCs w:val="22"/>
+        </w:rPr>
+        <w:t>, run</w:t>
+      </w:r>
+      <w:r>
+        <w:rPr>
+          <w:rFonts w:ascii="Arial" w:hAnsi="Arial" w:cs="Arial"/>
+          <w:color w:val="000000"/>
+          <w:sz w:val="22"/>
+          <w:szCs w:val="22"/>
+        </w:rPr>
+        <w:br/>
+      </w:r>
+      <w:r>
+        <w:rPr>
+          <w:rFonts w:ascii="Arial" w:hAnsi="Arial" w:cs="Arial"/>
+          <w:color w:val="000000"/>
+          <w:sz w:val="22"/>
+          <w:szCs w:val="22"/>
+          <w:shd w:val="clear" w:color="auto" w:fill="D9D9D9"/>
+        </w:rPr>
+        <w:t>$</w:t>
+      </w:r>
+      <w:proofErr w:type="spellStart"/>
+      <w:r>
+        <w:rPr>
+          <w:rFonts w:ascii="Arial" w:hAnsi="Arial" w:cs="Arial"/>
+          <w:color w:val="000000"/>
+          <w:sz w:val="22"/>
+          <w:szCs w:val="22"/>
+          <w:shd w:val="clear" w:color="auto" w:fill="D9D9D9"/>
+        </w:rPr>
+        <w:t>seabreeze_os_setup</w:t>
+      </w:r>
+      <w:proofErr w:type="spellEnd"/>
+    </w:p>
+    <w:p>
+      <w:pPr>
+        <w:numPr>
+          <w:ilvl w:val="1"/>
+          <w:numId w:val="5"/>
+        </w:numPr>
+        <w:spacing w:before="100" w:beforeAutospacing="1" w:after="100" w:afterAutospacing="1"/>
+        <w:textAlignment w:val="baseline"/>
+        <w:rPr>
+          <w:rFonts w:ascii="Arial" w:hAnsi="Arial" w:cs="Arial"/>
+          <w:color w:val="000000"/>
+          <w:sz w:val="22"/>
+          <w:szCs w:val="22"/>
+        </w:rPr>
+      </w:pPr>
+    </w:p>
+    <w:p>
+      <w:pPr>
+        <w:numPr>
+          <w:ilvl w:val="0"/>
+          <w:numId w:val="5"/>
+        </w:numPr>
+        <w:textAlignment w:val="baseline"/>
+        <w:rPr>
+          <w:rFonts w:ascii="Arial" w:hAnsi="Arial" w:cs="Arial"/>
+          <w:color w:val="000000"/>
+          <w:sz w:val="22"/>
+          <w:szCs w:val="22"/>
+        </w:rPr>
+      </w:pPr>
+      <w:r>
+        <w:rPr>
+          <w:rFonts w:ascii="Arial" w:hAnsi="Arial" w:cs="Arial"/>
+          <w:color w:val="000000"/>
+          <w:sz w:val="22"/>
+          <w:szCs w:val="22"/>
+        </w:rPr>
+        <w:t xml:space="preserve">The Arduino device name may typically be </w:t>
+      </w:r>
+      <w:r>
+        <w:rPr>
+          <w:rFonts w:ascii="Arial" w:hAnsi="Arial" w:cs="Arial"/>
+          <w:color w:val="000000"/>
+          <w:sz w:val="22"/>
+          <w:szCs w:val="22"/>
+          <w:shd w:val="clear" w:color="auto" w:fill="D9D9D9"/>
+        </w:rPr>
+        <w:t>/dev/ttyACM0</w:t>
+      </w:r>
+      <w:r>
+        <w:rPr>
+          <w:rFonts w:ascii="Arial" w:hAnsi="Arial" w:cs="Arial"/>
+          <w:color w:val="000000"/>
+          <w:sz w:val="22"/>
+          <w:szCs w:val="22"/>
+        </w:rPr>
+        <w:t>.</w:t>
+      </w:r>
+    </w:p>
+    <w:p>
+      <w:pPr>
+        <w:numPr>
+          <w:ilvl w:val="0"/>
+          <w:numId w:val="5"/>
+        </w:numPr>
+        <w:textAlignment w:val="baseline"/>
+        <w:rPr>
+          <w:rFonts w:ascii="Arial" w:hAnsi="Arial" w:cs="Arial"/>
+          <w:color w:val="000000"/>
+          <w:sz w:val="22"/>
+          <w:szCs w:val="22"/>
+        </w:rPr>
+      </w:pPr>
+      <w:r>
+        <w:rPr>
+          <w:rFonts w:ascii="Arial" w:hAnsi="Arial" w:cs="Arial"/>
+          <w:color w:val="000000"/>
+          <w:sz w:val="22"/>
+          <w:szCs w:val="22"/>
+        </w:rPr>
+        <w:t xml:space="preserve">Only one of the </w:t>
+      </w:r>
+      <w:proofErr w:type="spellStart"/>
+      <w:r>
+        <w:rPr>
+          <w:rFonts w:ascii="Arial" w:hAnsi="Arial" w:cs="Arial"/>
+          <w:color w:val="000000"/>
+          <w:sz w:val="22"/>
+          <w:szCs w:val="22"/>
+        </w:rPr>
+        <w:t>opencv</w:t>
+      </w:r>
+      <w:proofErr w:type="spellEnd"/>
+      <w:r>
+        <w:rPr>
+          <w:rFonts w:ascii="Arial" w:hAnsi="Arial" w:cs="Arial"/>
+          <w:color w:val="000000"/>
+          <w:sz w:val="22"/>
+          <w:szCs w:val="22"/>
+        </w:rPr>
+        <w:t xml:space="preserve"> packages needs to be installed. </w:t>
+      </w:r>
+      <w:proofErr w:type="spellStart"/>
+      <w:r>
+        <w:rPr>
+          <w:rFonts w:ascii="Arial" w:hAnsi="Arial" w:cs="Arial"/>
+          <w:color w:val="000000"/>
+          <w:sz w:val="22"/>
+          <w:szCs w:val="22"/>
+        </w:rPr>
+        <w:t>Opencv</w:t>
+      </w:r>
+      <w:proofErr w:type="spellEnd"/>
+      <w:r>
+        <w:rPr>
+          <w:rFonts w:ascii="Arial" w:hAnsi="Arial" w:cs="Arial"/>
+          <w:color w:val="000000"/>
+          <w:sz w:val="22"/>
+          <w:szCs w:val="22"/>
+        </w:rPr>
+        <w:t>-python is recommended.</w:t>
+      </w:r>
+    </w:p>
+    <w:p>
+      <w:pPr>
+        <w:numPr>
+          <w:ilvl w:val="0"/>
+          <w:numId w:val="5"/>
+        </w:numPr>
+        <w:textAlignment w:val="baseline"/>
+        <w:rPr>
+          <w:rFonts w:ascii="Arial" w:hAnsi="Arial" w:cs="Arial"/>
+          <w:color w:val="000000"/>
+          <w:sz w:val="22"/>
+          <w:szCs w:val="22"/>
+        </w:rPr>
+      </w:pPr>
+      <w:proofErr w:type="spellStart"/>
+      <w:r>
+        <w:rPr>
+          <w:rFonts w:ascii="Arial" w:hAnsi="Arial" w:cs="Arial"/>
+          <w:color w:val="000000"/>
+          <w:sz w:val="22"/>
+          <w:szCs w:val="22"/>
+        </w:rPr>
+        <w:t>maplotlib</w:t>
+      </w:r>
+      <w:proofErr w:type="spellEnd"/>
+      <w:r>
+        <w:rPr>
+          <w:rFonts w:ascii="Arial" w:hAnsi="Arial" w:cs="Arial"/>
+          <w:color w:val="000000"/>
+          <w:sz w:val="22"/>
+          <w:szCs w:val="22"/>
+        </w:rPr>
+        <w:t xml:space="preserve"> requires a GUI backend to work. You can install any; the following command installs one that works</w:t>
+      </w:r>
+      <w:r>
+        <w:rPr>
+          <w:rFonts w:ascii="Arial" w:hAnsi="Arial" w:cs="Arial"/>
+          <w:color w:val="000000"/>
+          <w:sz w:val="22"/>
+          <w:szCs w:val="22"/>
+        </w:rPr>
+        <w:br/>
+      </w:r>
+      <w:r>
+        <w:rPr>
+          <w:rFonts w:ascii="Arial" w:hAnsi="Arial" w:cs="Arial"/>
+          <w:color w:val="000000"/>
+          <w:sz w:val="22"/>
+          <w:szCs w:val="22"/>
+          <w:shd w:val="clear" w:color="auto" w:fill="D9D9D9"/>
+        </w:rPr>
+        <w:t>$</w:t>
+      </w:r>
+      <w:proofErr w:type="spellStart"/>
+      <w:r>
+        <w:rPr>
+          <w:rFonts w:ascii="Arial" w:hAnsi="Arial" w:cs="Arial"/>
+          <w:color w:val="000000"/>
+          <w:sz w:val="22"/>
+          <w:szCs w:val="22"/>
+          <w:shd w:val="clear" w:color="auto" w:fill="D9D9D9"/>
+        </w:rPr>
+        <w:t>sudo</w:t>
+      </w:r>
+      <w:proofErr w:type="spellEnd"/>
+      <w:r>
+        <w:rPr>
+          <w:rFonts w:ascii="Arial" w:hAnsi="Arial" w:cs="Arial"/>
+          <w:color w:val="000000"/>
+          <w:sz w:val="22"/>
+          <w:szCs w:val="22"/>
+          <w:shd w:val="clear" w:color="auto" w:fill="D9D9D9"/>
+        </w:rPr>
+        <w:t xml:space="preserve"> apt-get install python3-tk</w:t>
+      </w:r>
+    </w:p>
+    <w:p>
+      <w:pPr>
+        <w:numPr>
+          <w:ilvl w:val="0"/>
+          <w:numId w:val="5"/>
+        </w:numPr>
+        <w:textAlignment w:val="baseline"/>
+        <w:rPr>
+          <w:rFonts w:ascii="Arial" w:hAnsi="Arial" w:cs="Arial"/>
+          <w:color w:val="000000"/>
+          <w:sz w:val="22"/>
+          <w:szCs w:val="22"/>
+        </w:rPr>
+      </w:pPr>
+      <w:r>
+        <w:rPr>
+          <w:rFonts w:ascii="Arial" w:hAnsi="Arial" w:cs="Arial"/>
+          <w:color w:val="000000"/>
+          <w:sz w:val="22"/>
+          <w:szCs w:val="22"/>
+        </w:rPr>
+        <w:lastRenderedPageBreak/>
+        <w:t xml:space="preserve">Only one of the </w:t>
+      </w:r>
+      <w:proofErr w:type="spellStart"/>
+      <w:r>
+        <w:rPr>
+          <w:rFonts w:ascii="Arial" w:hAnsi="Arial" w:cs="Arial"/>
+          <w:color w:val="000000"/>
+          <w:sz w:val="22"/>
+          <w:szCs w:val="22"/>
+        </w:rPr>
+        <w:t>opencv</w:t>
+      </w:r>
+      <w:proofErr w:type="spellEnd"/>
+      <w:r>
+        <w:rPr>
+          <w:rFonts w:ascii="Arial" w:hAnsi="Arial" w:cs="Arial"/>
+          <w:color w:val="000000"/>
+          <w:sz w:val="22"/>
+          <w:szCs w:val="22"/>
+        </w:rPr>
+        <w:t xml:space="preserve"> packages needs to be installed. </w:t>
+      </w:r>
+      <w:proofErr w:type="spellStart"/>
+      <w:r>
+        <w:rPr>
+          <w:rFonts w:ascii="Arial" w:hAnsi="Arial" w:cs="Arial"/>
+          <w:color w:val="000000"/>
+          <w:sz w:val="22"/>
+          <w:szCs w:val="22"/>
+        </w:rPr>
+        <w:t>Opencv</w:t>
+      </w:r>
+      <w:proofErr w:type="spellEnd"/>
+      <w:r>
+        <w:rPr>
+          <w:rFonts w:ascii="Arial" w:hAnsi="Arial" w:cs="Arial"/>
+          <w:color w:val="000000"/>
+          <w:sz w:val="22"/>
+          <w:szCs w:val="22"/>
+        </w:rPr>
+        <w:t>-python is recommended.</w:t>
+      </w:r>
+    </w:p>
+    <w:p>
+      <w:pPr>
+        <w:spacing w:before="320" w:after="80"/>
+        <w:outlineLvl w:val="2"/>
+        <w:rPr>
+          <w:b/>
+          <w:bCs/>
+          <w:color w:val="000000"/>
+          <w:sz w:val="27"/>
+          <w:szCs w:val="27"/>
+        </w:rPr>
+      </w:pPr>
+      <w:r>
+        <w:rPr>
+          <w:rFonts w:ascii="Arial" w:hAnsi="Arial" w:cs="Arial"/>
+          <w:color w:val="434343"/>
+          <w:sz w:val="28"/>
+          <w:szCs w:val="28"/>
+        </w:rPr>
+        <w:t>Extra Tips</w:t>
+      </w:r>
+    </w:p>
+    <w:p>
+      <w:pPr>
+        <w:numPr>
+          <w:ilvl w:val="0"/>
+          <w:numId w:val="6"/>
+        </w:numPr>
+        <w:textAlignment w:val="baseline"/>
+        <w:rPr>
+          <w:rFonts w:ascii="Arial" w:hAnsi="Arial" w:cs="Arial"/>
+          <w:color w:val="000000"/>
+          <w:sz w:val="22"/>
+          <w:szCs w:val="22"/>
+        </w:rPr>
+      </w:pPr>
+      <w:r>
+        <w:rPr>
+          <w:rFonts w:ascii="Arial" w:hAnsi="Arial" w:cs="Arial"/>
+          <w:color w:val="000000"/>
+          <w:sz w:val="22"/>
+          <w:szCs w:val="22"/>
+        </w:rPr>
+        <w:t>The circuitry is FRAGILE; try to touch it as little as possible, and mitigate disturbances to it.</w:t>
+      </w:r>
+    </w:p>
+    <w:p>
+      <w:pPr>
+        <w:numPr>
+          <w:ilvl w:val="0"/>
+          <w:numId w:val="6"/>
+        </w:numPr>
+        <w:textAlignment w:val="baseline"/>
+        <w:rPr>
+          <w:rFonts w:ascii="Arial" w:hAnsi="Arial" w:cs="Arial"/>
+          <w:color w:val="000000"/>
+          <w:sz w:val="22"/>
+          <w:szCs w:val="22"/>
+        </w:rPr>
+      </w:pPr>
+      <w:r>
+        <w:rPr>
+          <w:rFonts w:ascii="Arial" w:hAnsi="Arial" w:cs="Arial"/>
+          <w:color w:val="000000"/>
+          <w:sz w:val="22"/>
+          <w:szCs w:val="22"/>
+        </w:rPr>
+        <w:t>Sometimes interference causes problems in plasma operation. Foil may potentially be used to insulate the circuits.</w:t>
+      </w:r>
+    </w:p>
+    <w:p>
+      <w:pPr>
+        <w:numPr>
+          <w:ilvl w:val="0"/>
+          <w:numId w:val="6"/>
+        </w:numPr>
+        <w:textAlignment w:val="baseline"/>
+        <w:rPr>
+          <w:rFonts w:ascii="Arial" w:hAnsi="Arial" w:cs="Arial"/>
+          <w:color w:val="000000"/>
+          <w:sz w:val="22"/>
+          <w:szCs w:val="22"/>
+        </w:rPr>
+      </w:pPr>
+      <w:r>
+        <w:rPr>
+          <w:rFonts w:ascii="Arial" w:hAnsi="Arial" w:cs="Arial"/>
+          <w:color w:val="000000"/>
+          <w:sz w:val="22"/>
+          <w:szCs w:val="22"/>
+        </w:rPr>
+        <w:t>Sometimes the signals are not sent to the system in time; try to increase the sampling time. Sometimes this occurs at the beginning of operation (e.g., the flow rate is not changed at the correct time) and can be fixed by flipping the switch on the mass flow controller.</w:t>
+      </w:r>
+    </w:p>
+    <w:p>
+      <w:pPr>
+        <w:numPr>
+          <w:ilvl w:val="0"/>
+          <w:numId w:val="6"/>
+        </w:numPr>
+        <w:textAlignment w:val="baseline"/>
+        <w:rPr>
+          <w:rFonts w:ascii="Arial" w:hAnsi="Arial" w:cs="Arial"/>
+          <w:color w:val="000000"/>
+          <w:sz w:val="22"/>
+          <w:szCs w:val="22"/>
+        </w:rPr>
+      </w:pPr>
+      <w:r>
+        <w:rPr>
+          <w:rFonts w:ascii="Arial" w:hAnsi="Arial" w:cs="Arial"/>
+          <w:color w:val="000000"/>
+          <w:sz w:val="22"/>
+          <w:szCs w:val="22"/>
+        </w:rPr>
+        <w:t>Sometimes the thermal camera freezes after too frequent use and/or between infrequent use. This can usually be fixed by resetting it by either unplugging it and plugging it back in or pressing the reset button on the device itself.</w:t>
+      </w:r>
+    </w:p>
+    <w:p>
+      <w:pPr>
+        <w:numPr>
+          <w:ilvl w:val="0"/>
+          <w:numId w:val="6"/>
+        </w:numPr>
+        <w:textAlignment w:val="baseline"/>
+        <w:rPr>
+          <w:rFonts w:ascii="Arial" w:hAnsi="Arial" w:cs="Arial"/>
+          <w:color w:val="000000"/>
+          <w:sz w:val="22"/>
+          <w:szCs w:val="22"/>
+        </w:rPr>
+      </w:pPr>
+      <w:r>
+        <w:rPr>
+          <w:rFonts w:ascii="Arial" w:hAnsi="Arial" w:cs="Arial"/>
+          <w:color w:val="000000"/>
+          <w:sz w:val="22"/>
+          <w:szCs w:val="22"/>
+        </w:rPr>
+        <w:t>Measurements from the oscilloscope must use a larger sampling time. If these are included in the data collection, make sure to increase the sampling time to roughly 0.3-0.5 seconds per measurement from the oscilloscope.</w:t>
+      </w:r>
+    </w:p>
+    <w:p>
+      <w:pPr>
+        <w:numPr>
+          <w:ilvl w:val="0"/>
+          <w:numId w:val="6"/>
+        </w:numPr>
+        <w:textAlignment w:val="baseline"/>
+        <w:rPr>
+          <w:rFonts w:ascii="Arial" w:hAnsi="Arial" w:cs="Arial"/>
+          <w:color w:val="000000"/>
+          <w:sz w:val="22"/>
+          <w:szCs w:val="22"/>
+        </w:rPr>
+      </w:pPr>
+      <w:r>
+        <w:rPr>
+          <w:rFonts w:ascii="Arial" w:hAnsi="Arial" w:cs="Arial"/>
+          <w:color w:val="000000"/>
+          <w:sz w:val="22"/>
+          <w:szCs w:val="22"/>
+        </w:rPr>
+        <w:t>Unplugging and plugging back in often fixes many problems.</w:t>
+      </w:r>
+    </w:p>
+    <w:p>
+      <w:pPr>
+        <w:rPr>
+          <w:color w:val="000000"/>
+        </w:rPr>
+      </w:pPr>
+    </w:p>
+    <w:p>
+      <w:pPr>
+        <w:spacing w:before="400" w:after="120"/>
+        <w:outlineLvl w:val="0"/>
+        <w:rPr>
+          <w:b/>
+          <w:bCs/>
+          <w:color w:val="000000"/>
+          <w:kern w:val="36"/>
+          <w:sz w:val="48"/>
+          <w:szCs w:val="48"/>
+        </w:rPr>
+      </w:pPr>
+      <w:r>
+        <w:rPr>
+          <w:rFonts w:ascii="Arial" w:hAnsi="Arial" w:cs="Arial"/>
+          <w:color w:val="000000"/>
+          <w:kern w:val="36"/>
+          <w:sz w:val="40"/>
+          <w:szCs w:val="40"/>
+        </w:rPr>
+        <w:t>Archive</w:t>
+      </w:r>
+    </w:p>
+    <w:p>
+      <w:pPr>
+        <w:rPr>
+          <w:color w:val="000000"/>
+        </w:rPr>
+      </w:pPr>
+      <w:r>
+        <w:rPr>
+          <w:rFonts w:ascii="Arial" w:hAnsi="Arial" w:cs="Arial"/>
+          <w:color w:val="000000"/>
+          <w:sz w:val="22"/>
+          <w:szCs w:val="22"/>
+        </w:rPr>
+        <w:t>Previous information</w:t>
+      </w:r>
+    </w:p>
+    <w:p>
+      <w:pPr>
+        <w:spacing w:after="240"/>
+      </w:pPr>
+    </w:p>
     <w:p/>
     <w:p>
       <w:r>
@@ -2369,15 +3069,15 @@
       </w:r>
       <w:proofErr w:type="spellEnd"/>
       <w:r>
-        <w:t xml:space="preserve">    open the terminal (open two or three: read, control, </w:t>
+        <w:t xml:space="preserve">    </w:t>
       </w:r>
       <w:proofErr w:type="gramStart"/>
       <w:r>
-        <w:t>MPC(</w:t>
+        <w:t>open</w:t>
       </w:r>
       <w:proofErr w:type="gramEnd"/>
       <w:r>
-        <w:t>python code))</w:t>
+        <w:t xml:space="preserve"> the terminal (open two or three: read, control, MPC(python code))</w:t>
       </w:r>
     </w:p>
     <w:p>
@@ -2392,15 +3092,7 @@
     </w:p>
     <w:p>
       <w:r>
-        <w:t xml:space="preserve">Press the button in Arduino to reset </w:t>
-      </w:r>
-      <w:proofErr w:type="gramStart"/>
-      <w:r>
-        <w:t>it(</w:t>
-      </w:r>
-      <w:proofErr w:type="gramEnd"/>
-      <w:r>
-        <w:t>to default)</w:t>
+        <w:t>Press the button in Arduino to reset it(to default)</w:t>
       </w:r>
     </w:p>
     <w:p>
@@ -2493,6 +3185,7 @@
     <w:p/>
     <w:p>
       <w:r>
+        <w:lastRenderedPageBreak/>
         <w:t>To access external python code (OES for example)</w:t>
       </w:r>
     </w:p>
@@ -2613,7 +3306,6 @@
           <w:b/>
           <w:bCs/>
           <w:color w:val="000000"/>
-          <w:kern w:val="0"/>
           <w:sz w:val="22"/>
           <w:szCs w:val="22"/>
         </w:rPr>
@@ -2624,7 +3316,6 @@
           <w:b/>
           <w:bCs/>
           <w:color w:val="000000"/>
-          <w:kern w:val="0"/>
           <w:sz w:val="22"/>
           <w:szCs w:val="22"/>
         </w:rPr>
@@ -2636,7 +3327,6 @@
           <w:b/>
           <w:bCs/>
           <w:color w:val="000000"/>
-          <w:kern w:val="0"/>
           <w:sz w:val="22"/>
           <w:szCs w:val="22"/>
         </w:rPr>
@@ -2648,7 +3338,6 @@
           <w:b/>
           <w:bCs/>
           <w:color w:val="000000"/>
-          <w:kern w:val="0"/>
           <w:sz w:val="22"/>
           <w:szCs w:val="22"/>
         </w:rPr>
@@ -2660,16 +3349,14 @@
         <w:rPr>
           <w:rFonts w:ascii="Menlo" w:hAnsi="Menlo" w:cs="Menlo"/>
           <w:color w:val="000000"/>
-          <w:kern w:val="0"/>
-          <w:sz w:val="22"/>
-          <w:szCs w:val="22"/>
-        </w:rPr>
-      </w:pPr>
-      <w:r>
-        <w:rPr>
-          <w:rFonts w:ascii="Menlo" w:hAnsi="Menlo" w:cs="Menlo"/>
-          <w:color w:val="000000"/>
-          <w:kern w:val="0"/>
+          <w:sz w:val="22"/>
+          <w:szCs w:val="22"/>
+        </w:rPr>
+      </w:pPr>
+      <w:r>
+        <w:rPr>
+          <w:rFonts w:ascii="Menlo" w:hAnsi="Menlo" w:cs="Menlo"/>
+          <w:color w:val="000000"/>
           <w:sz w:val="22"/>
           <w:szCs w:val="22"/>
         </w:rPr>
@@ -2680,7 +3367,6 @@
         <w:rPr>
           <w:rFonts w:ascii="Menlo" w:hAnsi="Menlo" w:cs="Menlo"/>
           <w:color w:val="000000"/>
-          <w:kern w:val="0"/>
           <w:sz w:val="22"/>
           <w:szCs w:val="22"/>
         </w:rPr>
@@ -2691,7 +3377,6 @@
         <w:rPr>
           <w:rFonts w:ascii="Menlo" w:hAnsi="Menlo" w:cs="Menlo"/>
           <w:color w:val="000000"/>
-          <w:kern w:val="0"/>
           <w:sz w:val="22"/>
           <w:szCs w:val="22"/>
         </w:rPr>
@@ -2701,7 +3386,6 @@
         <w:rPr>
           <w:rFonts w:ascii="Menlo" w:hAnsi="Menlo" w:cs="Menlo"/>
           <w:color w:val="000000"/>
-          <w:kern w:val="0"/>
           <w:sz w:val="22"/>
           <w:szCs w:val="22"/>
         </w:rPr>
@@ -2711,7 +3395,6 @@
         <w:rPr>
           <w:rFonts w:ascii="Menlo" w:hAnsi="Menlo" w:cs="Menlo"/>
           <w:color w:val="000000"/>
-          <w:kern w:val="0"/>
           <w:sz w:val="22"/>
           <w:szCs w:val="22"/>
         </w:rPr>
@@ -2722,7 +3405,6 @@
         <w:rPr>
           <w:rFonts w:ascii="Menlo" w:hAnsi="Menlo" w:cs="Menlo"/>
           <w:color w:val="000000"/>
-          <w:kern w:val="0"/>
           <w:sz w:val="22"/>
           <w:szCs w:val="22"/>
         </w:rPr>
@@ -2733,7 +3415,6 @@
         <w:rPr>
           <w:rFonts w:ascii="Menlo" w:hAnsi="Menlo" w:cs="Menlo"/>
           <w:color w:val="000000"/>
-          <w:kern w:val="0"/>
           <w:sz w:val="22"/>
           <w:szCs w:val="22"/>
         </w:rPr>
@@ -2743,7 +3424,6 @@
         <w:rPr>
           <w:rFonts w:ascii="Menlo" w:hAnsi="Menlo" w:cs="Menlo"/>
           <w:color w:val="000000"/>
-          <w:kern w:val="0"/>
           <w:sz w:val="22"/>
           <w:szCs w:val="22"/>
         </w:rPr>
@@ -2753,7 +3433,6 @@
         <w:rPr>
           <w:rFonts w:ascii="Menlo" w:hAnsi="Menlo" w:cs="Menlo"/>
           <w:color w:val="000000"/>
-          <w:kern w:val="0"/>
           <w:sz w:val="22"/>
           <w:szCs w:val="22"/>
         </w:rPr>
@@ -2765,7 +3444,6 @@
         <w:rPr>
           <w:rFonts w:ascii="Menlo" w:hAnsi="Menlo" w:cs="Menlo"/>
           <w:color w:val="000000"/>
-          <w:kern w:val="0"/>
           <w:sz w:val="22"/>
           <w:szCs w:val="22"/>
         </w:rPr>
@@ -2778,7 +3456,6 @@
           <w:b/>
           <w:bCs/>
           <w:color w:val="000000"/>
-          <w:kern w:val="0"/>
           <w:sz w:val="22"/>
           <w:szCs w:val="22"/>
         </w:rPr>
@@ -2789,7 +3466,6 @@
           <w:b/>
           <w:bCs/>
           <w:color w:val="000000"/>
-          <w:kern w:val="0"/>
           <w:sz w:val="22"/>
           <w:szCs w:val="22"/>
         </w:rPr>
@@ -2801,16 +3477,14 @@
         <w:rPr>
           <w:rFonts w:ascii="Menlo" w:hAnsi="Menlo" w:cs="Menlo"/>
           <w:color w:val="000000"/>
-          <w:kern w:val="0"/>
-          <w:sz w:val="22"/>
-          <w:szCs w:val="22"/>
-        </w:rPr>
-      </w:pPr>
-      <w:r>
-        <w:rPr>
-          <w:rFonts w:ascii="Menlo" w:hAnsi="Menlo" w:cs="Menlo"/>
-          <w:color w:val="000000"/>
-          <w:kern w:val="0"/>
+          <w:sz w:val="22"/>
+          <w:szCs w:val="22"/>
+        </w:rPr>
+      </w:pPr>
+      <w:r>
+        <w:rPr>
+          <w:rFonts w:ascii="Menlo" w:hAnsi="Menlo" w:cs="Menlo"/>
+          <w:color w:val="000000"/>
           <w:sz w:val="22"/>
           <w:szCs w:val="22"/>
         </w:rPr>
@@ -2820,50 +3494,25 @@
         <w:rPr>
           <w:rFonts w:ascii="Menlo" w:hAnsi="Menlo" w:cs="Menlo"/>
           <w:color w:val="000000"/>
-          <w:kern w:val="0"/>
-          <w:sz w:val="22"/>
-          <w:szCs w:val="22"/>
-        </w:rPr>
-        <w:t>echo "p,100" &gt; /dev/</w:t>
-      </w:r>
-      <w:proofErr w:type="gramStart"/>
-      <w:r>
-        <w:rPr>
-          <w:rFonts w:ascii="Menlo" w:hAnsi="Menlo" w:cs="Menlo"/>
-          <w:color w:val="000000"/>
-          <w:kern w:val="0"/>
-          <w:sz w:val="22"/>
-          <w:szCs w:val="22"/>
-        </w:rPr>
-        <w:t>cu.usbmodem</w:t>
-      </w:r>
-      <w:proofErr w:type="gramEnd"/>
-      <w:r>
-        <w:rPr>
-          <w:rFonts w:ascii="Menlo" w:hAnsi="Menlo" w:cs="Menlo"/>
-          <w:color w:val="000000"/>
-          <w:kern w:val="0"/>
-          <w:sz w:val="22"/>
-          <w:szCs w:val="22"/>
-        </w:rPr>
-        <w:t>141301</w:t>
-      </w:r>
-    </w:p>
-    <w:p>
-      <w:pPr>
-        <w:rPr>
-          <w:rFonts w:ascii="Menlo" w:hAnsi="Menlo" w:cs="Menlo"/>
-          <w:color w:val="000000"/>
-          <w:kern w:val="0"/>
-          <w:sz w:val="22"/>
-          <w:szCs w:val="22"/>
-        </w:rPr>
-      </w:pPr>
-      <w:r>
-        <w:rPr>
-          <w:rFonts w:ascii="Menlo" w:hAnsi="Menlo" w:cs="Menlo"/>
-          <w:color w:val="000000"/>
-          <w:kern w:val="0"/>
+          <w:sz w:val="22"/>
+          <w:szCs w:val="22"/>
+        </w:rPr>
+        <w:t>echo "p,100" &gt; /dev/cu.usbmodem141301</w:t>
+      </w:r>
+    </w:p>
+    <w:p>
+      <w:pPr>
+        <w:rPr>
+          <w:rFonts w:ascii="Menlo" w:hAnsi="Menlo" w:cs="Menlo"/>
+          <w:color w:val="000000"/>
+          <w:sz w:val="22"/>
+          <w:szCs w:val="22"/>
+        </w:rPr>
+      </w:pPr>
+      <w:r>
+        <w:rPr>
+          <w:rFonts w:ascii="Menlo" w:hAnsi="Menlo" w:cs="Menlo"/>
+          <w:color w:val="000000"/>
           <w:sz w:val="22"/>
           <w:szCs w:val="22"/>
         </w:rPr>
@@ -2873,95 +3522,45 @@
         <w:rPr>
           <w:rFonts w:ascii="Menlo" w:hAnsi="Menlo" w:cs="Menlo"/>
           <w:color w:val="000000"/>
-          <w:kern w:val="0"/>
-          <w:sz w:val="22"/>
-          <w:szCs w:val="22"/>
-        </w:rPr>
-        <w:t>echo "w,2" &gt; /dev/</w:t>
-      </w:r>
-      <w:proofErr w:type="gramStart"/>
-      <w:r>
-        <w:rPr>
-          <w:rFonts w:ascii="Menlo" w:hAnsi="Menlo" w:cs="Menlo"/>
-          <w:color w:val="000000"/>
-          <w:kern w:val="0"/>
-          <w:sz w:val="22"/>
-          <w:szCs w:val="22"/>
-        </w:rPr>
-        <w:t>cu.usbmodem</w:t>
-      </w:r>
-      <w:proofErr w:type="gramEnd"/>
-      <w:r>
-        <w:rPr>
-          <w:rFonts w:ascii="Menlo" w:hAnsi="Menlo" w:cs="Menlo"/>
-          <w:color w:val="000000"/>
-          <w:kern w:val="0"/>
-          <w:sz w:val="22"/>
-          <w:szCs w:val="22"/>
-        </w:rPr>
-        <w:t>141301</w:t>
-      </w:r>
-    </w:p>
-    <w:p>
-      <w:pPr>
-        <w:rPr>
-          <w:rFonts w:ascii="Menlo" w:hAnsi="Menlo" w:cs="Menlo"/>
-          <w:color w:val="000000"/>
-          <w:kern w:val="0"/>
-          <w:sz w:val="22"/>
-          <w:szCs w:val="22"/>
-        </w:rPr>
-      </w:pPr>
-      <w:r>
-        <w:rPr>
-          <w:rFonts w:ascii="Menlo" w:hAnsi="Menlo" w:cs="Menlo"/>
-          <w:color w:val="000000"/>
-          <w:kern w:val="0"/>
-          <w:sz w:val="22"/>
-          <w:szCs w:val="22"/>
-        </w:rPr>
-        <w:lastRenderedPageBreak/>
+          <w:sz w:val="22"/>
+          <w:szCs w:val="22"/>
+        </w:rPr>
+        <w:t>echo "w,2" &gt; /dev/cu.usbmodem141301</w:t>
+      </w:r>
+    </w:p>
+    <w:p>
+      <w:pPr>
+        <w:rPr>
+          <w:rFonts w:ascii="Menlo" w:hAnsi="Menlo" w:cs="Menlo"/>
+          <w:color w:val="000000"/>
+          <w:sz w:val="22"/>
+          <w:szCs w:val="22"/>
+        </w:rPr>
+      </w:pPr>
+      <w:r>
+        <w:rPr>
+          <w:rFonts w:ascii="Menlo" w:hAnsi="Menlo" w:cs="Menlo"/>
+          <w:color w:val="000000"/>
+          <w:sz w:val="22"/>
+          <w:szCs w:val="22"/>
+        </w:rPr>
         <w:t>$</w:t>
       </w:r>
       <w:r>
         <w:rPr>
           <w:rFonts w:ascii="Menlo" w:hAnsi="Menlo" w:cs="Menlo"/>
           <w:color w:val="000000"/>
-          <w:kern w:val="0"/>
-          <w:sz w:val="22"/>
-          <w:szCs w:val="22"/>
-        </w:rPr>
-        <w:t>echo "q,1.5" &gt; /dev/</w:t>
-      </w:r>
-      <w:proofErr w:type="gramStart"/>
-      <w:r>
-        <w:rPr>
-          <w:rFonts w:ascii="Menlo" w:hAnsi="Menlo" w:cs="Menlo"/>
-          <w:color w:val="000000"/>
-          <w:kern w:val="0"/>
-          <w:sz w:val="22"/>
-          <w:szCs w:val="22"/>
-        </w:rPr>
-        <w:t>cu.usbmodem</w:t>
-      </w:r>
-      <w:proofErr w:type="gramEnd"/>
-      <w:r>
-        <w:rPr>
-          <w:rFonts w:ascii="Menlo" w:hAnsi="Menlo" w:cs="Menlo"/>
-          <w:color w:val="000000"/>
-          <w:kern w:val="0"/>
-          <w:sz w:val="22"/>
-          <w:szCs w:val="22"/>
-        </w:rPr>
-        <w:t>141301</w:t>
-      </w:r>
-    </w:p>
-    <w:p>
-      <w:pPr>
-        <w:rPr>
-          <w:rFonts w:ascii="Menlo" w:hAnsi="Menlo" w:cs="Menlo"/>
-          <w:color w:val="000000"/>
-          <w:kern w:val="0"/>
+          <w:sz w:val="22"/>
+          <w:szCs w:val="22"/>
+        </w:rPr>
+        <w:t>echo "q,1.5" &gt; /dev/cu.usbmodem141301</w:t>
+      </w:r>
+    </w:p>
+    <w:p>
+      <w:pPr>
+        <w:rPr>
+          <w:rFonts w:ascii="Menlo" w:hAnsi="Menlo" w:cs="Menlo"/>
+          <w:color w:val="000000"/>
           <w:sz w:val="22"/>
           <w:szCs w:val="22"/>
         </w:rPr>
@@ -2974,7 +3573,6 @@
           <w:b/>
           <w:bCs/>
           <w:color w:val="000000"/>
-          <w:kern w:val="0"/>
           <w:sz w:val="22"/>
           <w:szCs w:val="22"/>
         </w:rPr>
@@ -2985,7 +3583,6 @@
           <w:b/>
           <w:bCs/>
           <w:color w:val="000000"/>
-          <w:kern w:val="0"/>
           <w:sz w:val="22"/>
           <w:szCs w:val="22"/>
         </w:rPr>
@@ -2997,16 +3594,14 @@
         <w:rPr>
           <w:rFonts w:ascii="Menlo" w:hAnsi="Menlo" w:cs="Menlo"/>
           <w:color w:val="000000"/>
-          <w:kern w:val="0"/>
-          <w:sz w:val="22"/>
-          <w:szCs w:val="22"/>
-        </w:rPr>
-      </w:pPr>
-      <w:r>
-        <w:rPr>
-          <w:rFonts w:ascii="Menlo" w:hAnsi="Menlo" w:cs="Menlo"/>
-          <w:color w:val="000000"/>
-          <w:kern w:val="0"/>
+          <w:sz w:val="22"/>
+          <w:szCs w:val="22"/>
+        </w:rPr>
+      </w:pPr>
+      <w:r>
+        <w:rPr>
+          <w:rFonts w:ascii="Menlo" w:hAnsi="Menlo" w:cs="Menlo"/>
+          <w:color w:val="000000"/>
           <w:sz w:val="22"/>
           <w:szCs w:val="22"/>
         </w:rPr>
@@ -3016,7 +3611,6 @@
         <w:rPr>
           <w:rFonts w:ascii="Menlo" w:hAnsi="Menlo" w:cs="Menlo"/>
           <w:color w:val="000000"/>
-          <w:kern w:val="0"/>
           <w:sz w:val="22"/>
           <w:szCs w:val="22"/>
         </w:rPr>
@@ -3027,7 +3621,6 @@
         <w:rPr>
           <w:rFonts w:ascii="Menlo" w:hAnsi="Menlo" w:cs="Menlo"/>
           <w:color w:val="000000"/>
-          <w:kern w:val="0"/>
           <w:sz w:val="22"/>
           <w:szCs w:val="22"/>
         </w:rPr>
@@ -3038,7 +3631,6 @@
         <w:rPr>
           <w:rFonts w:ascii="Menlo" w:hAnsi="Menlo" w:cs="Menlo"/>
           <w:color w:val="000000"/>
-          <w:kern w:val="0"/>
           <w:sz w:val="22"/>
           <w:szCs w:val="22"/>
         </w:rPr>
@@ -3048,7 +3640,6 @@
         <w:rPr>
           <w:rFonts w:ascii="Menlo" w:hAnsi="Menlo" w:cs="Menlo"/>
           <w:color w:val="000000"/>
-          <w:kern w:val="0"/>
           <w:sz w:val="22"/>
           <w:szCs w:val="22"/>
         </w:rPr>
@@ -3058,7 +3649,6 @@
         <w:rPr>
           <w:rFonts w:ascii="Menlo" w:hAnsi="Menlo" w:cs="Menlo"/>
           <w:color w:val="000000"/>
-          <w:kern w:val="0"/>
           <w:sz w:val="22"/>
           <w:szCs w:val="22"/>
         </w:rPr>
@@ -3069,7 +3659,6 @@
         <w:rPr>
           <w:rFonts w:ascii="Menlo" w:hAnsi="Menlo" w:cs="Menlo"/>
           <w:color w:val="000000"/>
-          <w:kern w:val="0"/>
           <w:sz w:val="22"/>
           <w:szCs w:val="22"/>
         </w:rPr>
@@ -3080,7 +3669,6 @@
         <w:rPr>
           <w:rFonts w:ascii="Menlo" w:hAnsi="Menlo" w:cs="Menlo"/>
           <w:color w:val="000000"/>
-          <w:kern w:val="0"/>
           <w:sz w:val="22"/>
           <w:szCs w:val="22"/>
         </w:rPr>
@@ -3092,7 +3680,6 @@
         <w:rPr>
           <w:rFonts w:ascii="Menlo" w:hAnsi="Menlo" w:cs="Menlo"/>
           <w:color w:val="000000"/>
-          <w:kern w:val="0"/>
           <w:sz w:val="22"/>
           <w:szCs w:val="22"/>
         </w:rPr>
@@ -3105,7 +3692,6 @@
           <w:b/>
           <w:bCs/>
           <w:color w:val="000000"/>
-          <w:kern w:val="0"/>
           <w:sz w:val="22"/>
           <w:szCs w:val="22"/>
         </w:rPr>
@@ -3116,7 +3702,6 @@
           <w:b/>
           <w:bCs/>
           <w:color w:val="000000"/>
-          <w:kern w:val="0"/>
           <w:sz w:val="22"/>
           <w:szCs w:val="22"/>
         </w:rPr>
@@ -3128,7 +3713,6 @@
           <w:b/>
           <w:bCs/>
           <w:color w:val="000000"/>
-          <w:kern w:val="0"/>
           <w:sz w:val="22"/>
           <w:szCs w:val="22"/>
         </w:rPr>
@@ -3140,7 +3724,6 @@
           <w:b/>
           <w:bCs/>
           <w:color w:val="000000"/>
-          <w:kern w:val="0"/>
           <w:sz w:val="22"/>
           <w:szCs w:val="22"/>
         </w:rPr>
@@ -3152,7 +3735,6 @@
           <w:b/>
           <w:bCs/>
           <w:color w:val="000000"/>
-          <w:kern w:val="0"/>
           <w:sz w:val="22"/>
           <w:szCs w:val="22"/>
         </w:rPr>
@@ -3164,16 +3746,14 @@
         <w:rPr>
           <w:rFonts w:ascii="Menlo" w:hAnsi="Menlo" w:cs="Menlo"/>
           <w:color w:val="000000"/>
-          <w:kern w:val="0"/>
-          <w:sz w:val="22"/>
-          <w:szCs w:val="22"/>
-        </w:rPr>
-      </w:pPr>
-      <w:r>
-        <w:rPr>
-          <w:rFonts w:ascii="Menlo" w:hAnsi="Menlo" w:cs="Menlo"/>
-          <w:color w:val="000000"/>
-          <w:kern w:val="0"/>
+          <w:sz w:val="22"/>
+          <w:szCs w:val="22"/>
+        </w:rPr>
+      </w:pPr>
+      <w:r>
+        <w:rPr>
+          <w:rFonts w:ascii="Menlo" w:hAnsi="Menlo" w:cs="Menlo"/>
+          <w:color w:val="000000"/>
           <w:sz w:val="22"/>
           <w:szCs w:val="22"/>
         </w:rPr>
@@ -3183,7 +3763,6 @@
         <w:rPr>
           <w:rFonts w:ascii="Menlo" w:hAnsi="Menlo" w:cs="Menlo"/>
           <w:color w:val="000000"/>
-          <w:kern w:val="0"/>
           <w:sz w:val="22"/>
           <w:szCs w:val="22"/>
         </w:rPr>
@@ -3194,7 +3773,6 @@
         <w:rPr>
           <w:rFonts w:ascii="Menlo" w:hAnsi="Menlo" w:cs="Menlo"/>
           <w:color w:val="000000"/>
-          <w:kern w:val="0"/>
           <w:sz w:val="22"/>
           <w:szCs w:val="22"/>
         </w:rPr>
@@ -3207,16 +3785,14 @@
         <w:rPr>
           <w:rFonts w:ascii="Menlo" w:hAnsi="Menlo" w:cs="Menlo"/>
           <w:color w:val="000000"/>
-          <w:kern w:val="0"/>
-          <w:sz w:val="22"/>
-          <w:szCs w:val="22"/>
-        </w:rPr>
-      </w:pPr>
-      <w:r>
-        <w:rPr>
-          <w:rFonts w:ascii="Menlo" w:hAnsi="Menlo" w:cs="Menlo"/>
-          <w:color w:val="000000"/>
-          <w:kern w:val="0"/>
+          <w:sz w:val="22"/>
+          <w:szCs w:val="22"/>
+        </w:rPr>
+      </w:pPr>
+      <w:r>
+        <w:rPr>
+          <w:rFonts w:ascii="Menlo" w:hAnsi="Menlo" w:cs="Menlo"/>
+          <w:color w:val="000000"/>
           <w:sz w:val="22"/>
           <w:szCs w:val="22"/>
         </w:rPr>
@@ -3226,7 +3802,6 @@
         <w:rPr>
           <w:rFonts w:ascii="Menlo" w:hAnsi="Menlo" w:cs="Menlo"/>
           <w:color w:val="000000"/>
-          <w:kern w:val="0"/>
           <w:sz w:val="22"/>
           <w:szCs w:val="22"/>
         </w:rPr>
@@ -3236,7 +3811,6 @@
         <w:rPr>
           <w:rFonts w:ascii="Menlo" w:hAnsi="Menlo" w:cs="Menlo"/>
           <w:color w:val="000000"/>
-          <w:kern w:val="0"/>
           <w:sz w:val="22"/>
           <w:szCs w:val="22"/>
         </w:rPr>
@@ -3248,16 +3822,14 @@
         <w:rPr>
           <w:rFonts w:ascii="Menlo" w:hAnsi="Menlo" w:cs="Menlo"/>
           <w:color w:val="000000"/>
-          <w:kern w:val="0"/>
-          <w:sz w:val="22"/>
-          <w:szCs w:val="22"/>
-        </w:rPr>
-      </w:pPr>
-      <w:r>
-        <w:rPr>
-          <w:rFonts w:ascii="Menlo" w:hAnsi="Menlo" w:cs="Menlo"/>
-          <w:color w:val="000000"/>
-          <w:kern w:val="0"/>
+          <w:sz w:val="22"/>
+          <w:szCs w:val="22"/>
+        </w:rPr>
+      </w:pPr>
+      <w:r>
+        <w:rPr>
+          <w:rFonts w:ascii="Menlo" w:hAnsi="Menlo" w:cs="Menlo"/>
+          <w:color w:val="000000"/>
           <w:sz w:val="22"/>
           <w:szCs w:val="22"/>
         </w:rPr>
@@ -3269,27 +3841,24 @@
         <w:rPr>
           <w:rFonts w:ascii="Menlo" w:hAnsi="Menlo" w:cs="Menlo"/>
           <w:color w:val="000000"/>
-          <w:kern w:val="0"/>
-          <w:sz w:val="22"/>
-          <w:szCs w:val="22"/>
-        </w:rPr>
-      </w:pPr>
-    </w:p>
-    <w:p>
-      <w:pPr>
-        <w:rPr>
-          <w:rFonts w:ascii="Menlo" w:hAnsi="Menlo" w:cs="Menlo"/>
-          <w:color w:val="000000"/>
-          <w:kern w:val="0"/>
-          <w:sz w:val="22"/>
-          <w:szCs w:val="22"/>
-        </w:rPr>
-      </w:pPr>
-      <w:r>
-        <w:rPr>
-          <w:rFonts w:ascii="Menlo" w:hAnsi="Menlo" w:cs="Menlo"/>
-          <w:color w:val="000000"/>
-          <w:kern w:val="0"/>
+          <w:sz w:val="22"/>
+          <w:szCs w:val="22"/>
+        </w:rPr>
+      </w:pPr>
+    </w:p>
+    <w:p>
+      <w:pPr>
+        <w:rPr>
+          <w:rFonts w:ascii="Menlo" w:hAnsi="Menlo" w:cs="Menlo"/>
+          <w:color w:val="000000"/>
+          <w:sz w:val="22"/>
+          <w:szCs w:val="22"/>
+        </w:rPr>
+      </w:pPr>
+      <w:r>
+        <w:rPr>
+          <w:rFonts w:ascii="Menlo" w:hAnsi="Menlo" w:cs="Menlo"/>
+          <w:color w:val="000000"/>
           <w:sz w:val="22"/>
           <w:szCs w:val="22"/>
         </w:rPr>
@@ -3300,7 +3869,6 @@
         <w:rPr>
           <w:rFonts w:ascii="Menlo" w:hAnsi="Menlo" w:cs="Menlo"/>
           <w:color w:val="000000"/>
-          <w:kern w:val="0"/>
           <w:sz w:val="22"/>
           <w:szCs w:val="22"/>
         </w:rPr>
@@ -3311,7 +3879,6 @@
         <w:rPr>
           <w:rFonts w:ascii="Menlo" w:hAnsi="Menlo" w:cs="Menlo"/>
           <w:color w:val="000000"/>
-          <w:kern w:val="0"/>
           <w:sz w:val="22"/>
           <w:szCs w:val="22"/>
         </w:rPr>
@@ -3323,16 +3890,14 @@
         <w:rPr>
           <w:rFonts w:ascii="Menlo" w:hAnsi="Menlo" w:cs="Menlo"/>
           <w:color w:val="000000"/>
-          <w:kern w:val="0"/>
-          <w:sz w:val="22"/>
-          <w:szCs w:val="22"/>
-        </w:rPr>
-      </w:pPr>
-      <w:r>
-        <w:rPr>
-          <w:rFonts w:ascii="Menlo" w:hAnsi="Menlo" w:cs="Menlo"/>
-          <w:color w:val="000000"/>
-          <w:kern w:val="0"/>
+          <w:sz w:val="22"/>
+          <w:szCs w:val="22"/>
+        </w:rPr>
+      </w:pPr>
+      <w:r>
+        <w:rPr>
+          <w:rFonts w:ascii="Menlo" w:hAnsi="Menlo" w:cs="Menlo"/>
+          <w:color w:val="000000"/>
           <w:sz w:val="22"/>
           <w:szCs w:val="22"/>
         </w:rPr>
@@ -3343,7 +3908,6 @@
         <w:rPr>
           <w:rFonts w:ascii="Menlo" w:hAnsi="Menlo" w:cs="Menlo"/>
           <w:color w:val="000000"/>
-          <w:kern w:val="0"/>
           <w:sz w:val="22"/>
           <w:szCs w:val="22"/>
         </w:rPr>
@@ -3354,7 +3918,6 @@
         <w:rPr>
           <w:rFonts w:ascii="Menlo" w:hAnsi="Menlo" w:cs="Menlo"/>
           <w:color w:val="000000"/>
-          <w:kern w:val="0"/>
           <w:sz w:val="22"/>
           <w:szCs w:val="22"/>
         </w:rPr>
@@ -3366,16 +3929,14 @@
         <w:rPr>
           <w:rFonts w:ascii="Menlo" w:hAnsi="Menlo" w:cs="Menlo"/>
           <w:color w:val="000000"/>
-          <w:kern w:val="0"/>
-          <w:sz w:val="22"/>
-          <w:szCs w:val="22"/>
-        </w:rPr>
-      </w:pPr>
-      <w:r>
-        <w:rPr>
-          <w:rFonts w:ascii="Menlo" w:hAnsi="Menlo" w:cs="Menlo"/>
-          <w:color w:val="000000"/>
-          <w:kern w:val="0"/>
+          <w:sz w:val="22"/>
+          <w:szCs w:val="22"/>
+        </w:rPr>
+      </w:pPr>
+      <w:r>
+        <w:rPr>
+          <w:rFonts w:ascii="Menlo" w:hAnsi="Menlo" w:cs="Menlo"/>
+          <w:color w:val="000000"/>
           <w:sz w:val="22"/>
           <w:szCs w:val="22"/>
         </w:rPr>
@@ -3386,7 +3947,6 @@
         <w:rPr>
           <w:rFonts w:ascii="Menlo" w:hAnsi="Menlo" w:cs="Menlo"/>
           <w:color w:val="000000"/>
-          <w:kern w:val="0"/>
           <w:sz w:val="22"/>
           <w:szCs w:val="22"/>
         </w:rPr>
@@ -3399,16 +3959,14 @@
         <w:rPr>
           <w:rFonts w:ascii="Menlo" w:hAnsi="Menlo" w:cs="Menlo"/>
           <w:color w:val="000000"/>
-          <w:kern w:val="0"/>
-          <w:sz w:val="22"/>
-          <w:szCs w:val="22"/>
-        </w:rPr>
-      </w:pPr>
-      <w:r>
-        <w:rPr>
-          <w:rFonts w:ascii="Menlo" w:hAnsi="Menlo" w:cs="Menlo"/>
-          <w:color w:val="000000"/>
-          <w:kern w:val="0"/>
+          <w:sz w:val="22"/>
+          <w:szCs w:val="22"/>
+        </w:rPr>
+      </w:pPr>
+      <w:r>
+        <w:rPr>
+          <w:rFonts w:ascii="Menlo" w:hAnsi="Menlo" w:cs="Menlo"/>
+          <w:color w:val="000000"/>
           <w:sz w:val="22"/>
           <w:szCs w:val="22"/>
         </w:rPr>
@@ -3419,7 +3977,6 @@
         <w:rPr>
           <w:rFonts w:ascii="Menlo" w:hAnsi="Menlo" w:cs="Menlo"/>
           <w:color w:val="000000"/>
-          <w:kern w:val="0"/>
           <w:sz w:val="22"/>
           <w:szCs w:val="22"/>
         </w:rPr>
@@ -3432,16 +3989,14 @@
         <w:rPr>
           <w:rFonts w:ascii="Menlo" w:hAnsi="Menlo" w:cs="Menlo"/>
           <w:color w:val="000000"/>
-          <w:kern w:val="0"/>
-          <w:sz w:val="22"/>
-          <w:szCs w:val="22"/>
-        </w:rPr>
-      </w:pPr>
-      <w:r>
-        <w:rPr>
-          <w:rFonts w:ascii="Menlo" w:hAnsi="Menlo" w:cs="Menlo"/>
-          <w:color w:val="000000"/>
-          <w:kern w:val="0"/>
+          <w:sz w:val="22"/>
+          <w:szCs w:val="22"/>
+        </w:rPr>
+      </w:pPr>
+      <w:r>
+        <w:rPr>
+          <w:rFonts w:ascii="Menlo" w:hAnsi="Menlo" w:cs="Menlo"/>
+          <w:color w:val="000000"/>
           <w:sz w:val="22"/>
           <w:szCs w:val="22"/>
         </w:rPr>
@@ -3453,16 +4008,14 @@
         <w:rPr>
           <w:rFonts w:ascii="Menlo" w:hAnsi="Menlo" w:cs="Menlo"/>
           <w:color w:val="000000"/>
-          <w:kern w:val="0"/>
-          <w:sz w:val="22"/>
-          <w:szCs w:val="22"/>
-        </w:rPr>
-      </w:pPr>
-      <w:r>
-        <w:rPr>
-          <w:rFonts w:ascii="Menlo" w:hAnsi="Menlo" w:cs="Menlo"/>
-          <w:color w:val="000000"/>
-          <w:kern w:val="0"/>
+          <w:sz w:val="22"/>
+          <w:szCs w:val="22"/>
+        </w:rPr>
+      </w:pPr>
+      <w:r>
+        <w:rPr>
+          <w:rFonts w:ascii="Menlo" w:hAnsi="Menlo" w:cs="Menlo"/>
+          <w:color w:val="000000"/>
           <w:sz w:val="22"/>
           <w:szCs w:val="22"/>
         </w:rPr>
@@ -3473,7 +4026,6 @@
         <w:rPr>
           <w:rFonts w:ascii="Menlo" w:hAnsi="Menlo" w:cs="Menlo"/>
           <w:color w:val="000000"/>
-          <w:kern w:val="0"/>
           <w:sz w:val="22"/>
           <w:szCs w:val="22"/>
         </w:rPr>
@@ -3486,16 +4038,14 @@
         <w:rPr>
           <w:rFonts w:ascii="Menlo" w:hAnsi="Menlo" w:cs="Menlo"/>
           <w:color w:val="000000"/>
-          <w:kern w:val="0"/>
-          <w:sz w:val="22"/>
-          <w:szCs w:val="22"/>
-        </w:rPr>
-      </w:pPr>
-      <w:r>
-        <w:rPr>
-          <w:rFonts w:ascii="Menlo" w:hAnsi="Menlo" w:cs="Menlo"/>
-          <w:color w:val="000000"/>
-          <w:kern w:val="0"/>
+          <w:sz w:val="22"/>
+          <w:szCs w:val="22"/>
+        </w:rPr>
+      </w:pPr>
+      <w:r>
+        <w:rPr>
+          <w:rFonts w:ascii="Menlo" w:hAnsi="Menlo" w:cs="Menlo"/>
+          <w:color w:val="000000"/>
           <w:sz w:val="22"/>
           <w:szCs w:val="22"/>
         </w:rPr>
@@ -3509,7 +4059,6 @@
           <w:b/>
           <w:bCs/>
           <w:color w:val="000000"/>
-          <w:kern w:val="0"/>
           <w:sz w:val="22"/>
           <w:szCs w:val="22"/>
         </w:rPr>
@@ -3520,13 +4069,12 @@
           <w:b/>
           <w:bCs/>
           <w:color w:val="000000"/>
-          <w:kern w:val="0"/>
           <w:sz w:val="22"/>
           <w:szCs w:val="22"/>
         </w:rPr>
         <w:t xml:space="preserve">Also install </w:t>
       </w:r>
-      <w:hyperlink r:id="rId6" w:history="1">
+      <w:hyperlink r:id="rId9" w:history="1">
         <w:proofErr w:type="spellStart"/>
         <w:r>
           <w:rPr>
@@ -3534,7 +4082,6 @@
             <w:rFonts w:ascii="Menlo" w:hAnsi="Menlo" w:cs="Menlo"/>
             <w:b/>
             <w:bCs/>
-            <w:kern w:val="0"/>
             <w:sz w:val="22"/>
             <w:szCs w:val="22"/>
           </w:rPr>
@@ -3547,7 +4094,6 @@
             <w:rFonts w:ascii="Menlo" w:hAnsi="Menlo" w:cs="Menlo"/>
             <w:b/>
             <w:bCs/>
-            <w:kern w:val="0"/>
             <w:sz w:val="22"/>
             <w:szCs w:val="22"/>
           </w:rPr>
@@ -3560,7 +4106,6 @@
             <w:rFonts w:ascii="Menlo" w:hAnsi="Menlo" w:cs="Menlo"/>
             <w:b/>
             <w:bCs/>
-            <w:kern w:val="0"/>
             <w:sz w:val="22"/>
             <w:szCs w:val="22"/>
           </w:rPr>
@@ -3574,7 +4119,6 @@
         <w:rPr>
           <w:rFonts w:ascii="Menlo" w:hAnsi="Menlo" w:cs="Menlo"/>
           <w:color w:val="000000"/>
-          <w:kern w:val="0"/>
           <w:sz w:val="22"/>
           <w:szCs w:val="22"/>
         </w:rPr>
@@ -3593,7 +4137,6 @@
           <w:b/>
           <w:bCs/>
           <w:color w:val="000000"/>
-          <w:kern w:val="0"/>
           <w:sz w:val="22"/>
           <w:szCs w:val="22"/>
         </w:rPr>
@@ -3605,7 +4148,6 @@
           <w:b/>
           <w:bCs/>
           <w:color w:val="000000"/>
-          <w:kern w:val="0"/>
           <w:sz w:val="22"/>
           <w:szCs w:val="22"/>
         </w:rPr>
@@ -3625,6 +4167,155 @@
 <file path=word/numbering.xml><?xml version="1.0" encoding="utf-8"?>
 <w:numbering xmlns:wpc="http://schemas.microsoft.com/office/word/2010/wordprocessingCanvas" xmlns:cx="http://schemas.microsoft.com/office/drawing/2014/chartex" xmlns:cx1="http://schemas.microsoft.com/office/drawing/2015/9/8/chartex" xmlns:cx2="http://schemas.microsoft.com/office/drawing/2015/10/21/chartex" xmlns:cx3="http://schemas.microsoft.com/office/drawing/2016/5/9/chartex" xmlns:cx4="http://schemas.microsoft.com/office/drawing/2016/5/10/chartex" xmlns:cx5="http://schemas.microsoft.com/office/drawing/2016/5/11/chartex" xmlns:cx6="http://schemas.microsoft.com/office/drawing/2016/5/12/chartex" xmlns:cx7="http://schemas.microsoft.com/office/drawing/2016/5/13/chartex" xmlns:cx8="http://schemas.microsoft.com/office/drawing/2016/5/14/chartex" xmlns:mc="http://schemas.openxmlformats.org/markup-compatibility/2006" xmlns:aink="http://schemas.microsoft.com/office/drawing/2016/ink" xmlns:am3d="http://schemas.microsoft.com/office/drawing/2017/model3d" xmlns:o="urn:schemas-microsoft-com:office:office" xmlns:r="http://schemas.openxmlformats.org/officeDocument/2006/relationships" xmlns:m="http://schemas.openxmlformats.org/officeDocument/2006/math" xmlns:v="urn:schemas-microsoft-com:vml" xmlns:wp14="http://schemas.microsoft.com/office/word/2010/wordprocessingDrawing" xmlns:wp="http://schemas.openxmlformats.org/drawingml/2006/wordprocessingDrawing" xmlns:w10="urn:schemas-microsoft-com:office:word" xmlns:w="http://schemas.openxmlformats.org/wordprocessingml/2006/main" xmlns:w14="http://schemas.microsoft.com/office/word/2010/wordml" xmlns:w15="http://schemas.microsoft.com/office/word/2012/wordml" xmlns:w16cex="http://schemas.microsoft.com/office/word/2018/wordml/cex" xmlns:w16cid="http://schemas.microsoft.com/office/word/2016/wordml/cid" xmlns:w16="http://schemas.microsoft.com/office/word/2018/wordml" xmlns:w16se="http://schemas.microsoft.com/office/word/2015/wordml/symex" xmlns:wpg="http://schemas.microsoft.com/office/word/2010/wordprocessingGroup" xmlns:wpi="http://schemas.microsoft.com/office/word/2010/wordprocessingInk" xmlns:wne="http://schemas.microsoft.com/office/word/2006/wordml" xmlns:wps="http://schemas.microsoft.com/office/word/2010/wordprocessingShape" mc:Ignorable="w14 w15 w16se w16cid w16 w16cex wp14">
   <w:abstractNum w:abstractNumId="0" w15:restartNumberingAfterBreak="0">
+    <w:nsid w:val="0A254C90"/>
+    <w:multiLevelType w:val="multilevel"/>
+    <w:tmpl w:val="FA68F4D2"/>
+    <w:lvl w:ilvl="0">
+      <w:start w:val="1"/>
+      <w:numFmt w:val="bullet"/>
+      <w:lvlText w:val=""/>
+      <w:lvlJc w:val="left"/>
+      <w:pPr>
+        <w:tabs>
+          <w:tab w:val="num" w:pos="720"/>
+        </w:tabs>
+        <w:ind w:left="720" w:hanging="360"/>
+      </w:pPr>
+      <w:rPr>
+        <w:rFonts w:ascii="Symbol" w:hAnsi="Symbol" w:hint="default"/>
+        <w:sz w:val="20"/>
+      </w:rPr>
+    </w:lvl>
+    <w:lvl w:ilvl="1">
+      <w:start w:val="1"/>
+      <w:numFmt w:val="bullet"/>
+      <w:lvlText w:val="o"/>
+      <w:lvlJc w:val="left"/>
+      <w:pPr>
+        <w:tabs>
+          <w:tab w:val="num" w:pos="1440"/>
+        </w:tabs>
+        <w:ind w:left="1440" w:hanging="360"/>
+      </w:pPr>
+      <w:rPr>
+        <w:rFonts w:ascii="Courier New" w:hAnsi="Courier New" w:hint="default"/>
+        <w:sz w:val="20"/>
+      </w:rPr>
+    </w:lvl>
+    <w:lvl w:ilvl="2" w:tentative="1">
+      <w:start w:val="1"/>
+      <w:numFmt w:val="bullet"/>
+      <w:lvlText w:val=""/>
+      <w:lvlJc w:val="left"/>
+      <w:pPr>
+        <w:tabs>
+          <w:tab w:val="num" w:pos="2160"/>
+        </w:tabs>
+        <w:ind w:left="2160" w:hanging="360"/>
+      </w:pPr>
+      <w:rPr>
+        <w:rFonts w:ascii="Wingdings" w:hAnsi="Wingdings" w:hint="default"/>
+        <w:sz w:val="20"/>
+      </w:rPr>
+    </w:lvl>
+    <w:lvl w:ilvl="3" w:tentative="1">
+      <w:start w:val="1"/>
+      <w:numFmt w:val="bullet"/>
+      <w:lvlText w:val=""/>
+      <w:lvlJc w:val="left"/>
+      <w:pPr>
+        <w:tabs>
+          <w:tab w:val="num" w:pos="2880"/>
+        </w:tabs>
+        <w:ind w:left="2880" w:hanging="360"/>
+      </w:pPr>
+      <w:rPr>
+        <w:rFonts w:ascii="Wingdings" w:hAnsi="Wingdings" w:hint="default"/>
+        <w:sz w:val="20"/>
+      </w:rPr>
+    </w:lvl>
+    <w:lvl w:ilvl="4" w:tentative="1">
+      <w:start w:val="1"/>
+      <w:numFmt w:val="bullet"/>
+      <w:lvlText w:val=""/>
+      <w:lvlJc w:val="left"/>
+      <w:pPr>
+        <w:tabs>
+          <w:tab w:val="num" w:pos="3600"/>
+        </w:tabs>
+        <w:ind w:left="3600" w:hanging="360"/>
+      </w:pPr>
+      <w:rPr>
+        <w:rFonts w:ascii="Wingdings" w:hAnsi="Wingdings" w:hint="default"/>
+        <w:sz w:val="20"/>
+      </w:rPr>
+    </w:lvl>
+    <w:lvl w:ilvl="5" w:tentative="1">
+      <w:start w:val="1"/>
+      <w:numFmt w:val="bullet"/>
+      <w:lvlText w:val=""/>
+      <w:lvlJc w:val="left"/>
+      <w:pPr>
+        <w:tabs>
+          <w:tab w:val="num" w:pos="4320"/>
+        </w:tabs>
+        <w:ind w:left="4320" w:hanging="360"/>
+      </w:pPr>
+      <w:rPr>
+        <w:rFonts w:ascii="Wingdings" w:hAnsi="Wingdings" w:hint="default"/>
+        <w:sz w:val="20"/>
+      </w:rPr>
+    </w:lvl>
+    <w:lvl w:ilvl="6" w:tentative="1">
+      <w:start w:val="1"/>
+      <w:numFmt w:val="bullet"/>
+      <w:lvlText w:val=""/>
+      <w:lvlJc w:val="left"/>
+      <w:pPr>
+        <w:tabs>
+          <w:tab w:val="num" w:pos="5040"/>
+        </w:tabs>
+        <w:ind w:left="5040" w:hanging="360"/>
+      </w:pPr>
+      <w:rPr>
+        <w:rFonts w:ascii="Wingdings" w:hAnsi="Wingdings" w:hint="default"/>
+        <w:sz w:val="20"/>
+      </w:rPr>
+    </w:lvl>
+    <w:lvl w:ilvl="7" w:tentative="1">
+      <w:start w:val="1"/>
+      <w:numFmt w:val="bullet"/>
+      <w:lvlText w:val=""/>
+      <w:lvlJc w:val="left"/>
+      <w:pPr>
+        <w:tabs>
+          <w:tab w:val="num" w:pos="5760"/>
+        </w:tabs>
+        <w:ind w:left="5760" w:hanging="360"/>
+      </w:pPr>
+      <w:rPr>
+        <w:rFonts w:ascii="Wingdings" w:hAnsi="Wingdings" w:hint="default"/>
+        <w:sz w:val="20"/>
+      </w:rPr>
+    </w:lvl>
+    <w:lvl w:ilvl="8" w:tentative="1">
+      <w:start w:val="1"/>
+      <w:numFmt w:val="bullet"/>
+      <w:lvlText w:val=""/>
+      <w:lvlJc w:val="left"/>
+      <w:pPr>
+        <w:tabs>
+          <w:tab w:val="num" w:pos="6480"/>
+        </w:tabs>
+        <w:ind w:left="6480" w:hanging="360"/>
+      </w:pPr>
+      <w:rPr>
+        <w:rFonts w:ascii="Wingdings" w:hAnsi="Wingdings" w:hint="default"/>
+        <w:sz w:val="20"/>
+      </w:rPr>
+    </w:lvl>
+  </w:abstractNum>
+  <w:abstractNum w:abstractNumId="1" w15:restartNumberingAfterBreak="0">
     <w:nsid w:val="442751C5"/>
     <w:multiLevelType w:val="hybridMultilevel"/>
     <w:tmpl w:val="83002DE2"/>
@@ -3710,7 +4401,7 @@
       </w:pPr>
     </w:lvl>
   </w:abstractNum>
-  <w:abstractNum w:abstractNumId="1" w15:restartNumberingAfterBreak="0">
+  <w:abstractNum w:abstractNumId="2" w15:restartNumberingAfterBreak="0">
     <w:nsid w:val="5EC04522"/>
     <w:multiLevelType w:val="hybridMultilevel"/>
     <w:tmpl w:val="D36A441C"/>
@@ -3796,7 +4487,156 @@
       </w:pPr>
     </w:lvl>
   </w:abstractNum>
-  <w:abstractNum w:abstractNumId="2" w15:restartNumberingAfterBreak="0">
+  <w:abstractNum w:abstractNumId="3" w15:restartNumberingAfterBreak="0">
+    <w:nsid w:val="64F3018F"/>
+    <w:multiLevelType w:val="multilevel"/>
+    <w:tmpl w:val="05C0E2F0"/>
+    <w:lvl w:ilvl="0">
+      <w:start w:val="1"/>
+      <w:numFmt w:val="bullet"/>
+      <w:lvlText w:val=""/>
+      <w:lvlJc w:val="left"/>
+      <w:pPr>
+        <w:tabs>
+          <w:tab w:val="num" w:pos="720"/>
+        </w:tabs>
+        <w:ind w:left="720" w:hanging="360"/>
+      </w:pPr>
+      <w:rPr>
+        <w:rFonts w:ascii="Symbol" w:hAnsi="Symbol" w:hint="default"/>
+        <w:sz w:val="20"/>
+      </w:rPr>
+    </w:lvl>
+    <w:lvl w:ilvl="1" w:tentative="1">
+      <w:start w:val="1"/>
+      <w:numFmt w:val="bullet"/>
+      <w:lvlText w:val="o"/>
+      <w:lvlJc w:val="left"/>
+      <w:pPr>
+        <w:tabs>
+          <w:tab w:val="num" w:pos="1440"/>
+        </w:tabs>
+        <w:ind w:left="1440" w:hanging="360"/>
+      </w:pPr>
+      <w:rPr>
+        <w:rFonts w:ascii="Courier New" w:hAnsi="Courier New" w:hint="default"/>
+        <w:sz w:val="20"/>
+      </w:rPr>
+    </w:lvl>
+    <w:lvl w:ilvl="2" w:tentative="1">
+      <w:start w:val="1"/>
+      <w:numFmt w:val="bullet"/>
+      <w:lvlText w:val=""/>
+      <w:lvlJc w:val="left"/>
+      <w:pPr>
+        <w:tabs>
+          <w:tab w:val="num" w:pos="2160"/>
+        </w:tabs>
+        <w:ind w:left="2160" w:hanging="360"/>
+      </w:pPr>
+      <w:rPr>
+        <w:rFonts w:ascii="Wingdings" w:hAnsi="Wingdings" w:hint="default"/>
+        <w:sz w:val="20"/>
+      </w:rPr>
+    </w:lvl>
+    <w:lvl w:ilvl="3" w:tentative="1">
+      <w:start w:val="1"/>
+      <w:numFmt w:val="bullet"/>
+      <w:lvlText w:val=""/>
+      <w:lvlJc w:val="left"/>
+      <w:pPr>
+        <w:tabs>
+          <w:tab w:val="num" w:pos="2880"/>
+        </w:tabs>
+        <w:ind w:left="2880" w:hanging="360"/>
+      </w:pPr>
+      <w:rPr>
+        <w:rFonts w:ascii="Wingdings" w:hAnsi="Wingdings" w:hint="default"/>
+        <w:sz w:val="20"/>
+      </w:rPr>
+    </w:lvl>
+    <w:lvl w:ilvl="4" w:tentative="1">
+      <w:start w:val="1"/>
+      <w:numFmt w:val="bullet"/>
+      <w:lvlText w:val=""/>
+      <w:lvlJc w:val="left"/>
+      <w:pPr>
+        <w:tabs>
+          <w:tab w:val="num" w:pos="3600"/>
+        </w:tabs>
+        <w:ind w:left="3600" w:hanging="360"/>
+      </w:pPr>
+      <w:rPr>
+        <w:rFonts w:ascii="Wingdings" w:hAnsi="Wingdings" w:hint="default"/>
+        <w:sz w:val="20"/>
+      </w:rPr>
+    </w:lvl>
+    <w:lvl w:ilvl="5" w:tentative="1">
+      <w:start w:val="1"/>
+      <w:numFmt w:val="bullet"/>
+      <w:lvlText w:val=""/>
+      <w:lvlJc w:val="left"/>
+      <w:pPr>
+        <w:tabs>
+          <w:tab w:val="num" w:pos="4320"/>
+        </w:tabs>
+        <w:ind w:left="4320" w:hanging="360"/>
+      </w:pPr>
+      <w:rPr>
+        <w:rFonts w:ascii="Wingdings" w:hAnsi="Wingdings" w:hint="default"/>
+        <w:sz w:val="20"/>
+      </w:rPr>
+    </w:lvl>
+    <w:lvl w:ilvl="6" w:tentative="1">
+      <w:start w:val="1"/>
+      <w:numFmt w:val="bullet"/>
+      <w:lvlText w:val=""/>
+      <w:lvlJc w:val="left"/>
+      <w:pPr>
+        <w:tabs>
+          <w:tab w:val="num" w:pos="5040"/>
+        </w:tabs>
+        <w:ind w:left="5040" w:hanging="360"/>
+      </w:pPr>
+      <w:rPr>
+        <w:rFonts w:ascii="Wingdings" w:hAnsi="Wingdings" w:hint="default"/>
+        <w:sz w:val="20"/>
+      </w:rPr>
+    </w:lvl>
+    <w:lvl w:ilvl="7" w:tentative="1">
+      <w:start w:val="1"/>
+      <w:numFmt w:val="bullet"/>
+      <w:lvlText w:val=""/>
+      <w:lvlJc w:val="left"/>
+      <w:pPr>
+        <w:tabs>
+          <w:tab w:val="num" w:pos="5760"/>
+        </w:tabs>
+        <w:ind w:left="5760" w:hanging="360"/>
+      </w:pPr>
+      <w:rPr>
+        <w:rFonts w:ascii="Wingdings" w:hAnsi="Wingdings" w:hint="default"/>
+        <w:sz w:val="20"/>
+      </w:rPr>
+    </w:lvl>
+    <w:lvl w:ilvl="8" w:tentative="1">
+      <w:start w:val="1"/>
+      <w:numFmt w:val="bullet"/>
+      <w:lvlText w:val=""/>
+      <w:lvlJc w:val="left"/>
+      <w:pPr>
+        <w:tabs>
+          <w:tab w:val="num" w:pos="6480"/>
+        </w:tabs>
+        <w:ind w:left="6480" w:hanging="360"/>
+      </w:pPr>
+      <w:rPr>
+        <w:rFonts w:ascii="Wingdings" w:hAnsi="Wingdings" w:hint="default"/>
+        <w:sz w:val="20"/>
+      </w:rPr>
+    </w:lvl>
+  </w:abstractNum>
+  <w:abstractNum w:abstractNumId="4" w15:restartNumberingAfterBreak="0">
     <w:nsid w:val="6B4E68D7"/>
     <w:multiLevelType w:val="hybridMultilevel"/>
     <w:tmpl w:val="761CAD08"/>
@@ -3909,7 +4749,7 @@
       </w:rPr>
     </w:lvl>
   </w:abstractNum>
-  <w:abstractNum w:abstractNumId="3" w15:restartNumberingAfterBreak="0">
+  <w:abstractNum w:abstractNumId="5" w15:restartNumberingAfterBreak="0">
     <w:nsid w:val="6DD8587E"/>
     <w:multiLevelType w:val="hybridMultilevel"/>
     <w:tmpl w:val="3BB26F88"/>
@@ -4023,16 +4863,22 @@
     </w:lvl>
   </w:abstractNum>
   <w:num w:numId="1">
+    <w:abstractNumId w:val="1"/>
+  </w:num>
+  <w:num w:numId="2">
+    <w:abstractNumId w:val="5"/>
+  </w:num>
+  <w:num w:numId="3">
+    <w:abstractNumId w:val="4"/>
+  </w:num>
+  <w:num w:numId="4">
+    <w:abstractNumId w:val="2"/>
+  </w:num>
+  <w:num w:numId="5">
     <w:abstractNumId w:val="0"/>
   </w:num>
-  <w:num w:numId="2">
+  <w:num w:numId="6">
     <w:abstractNumId w:val="3"/>
-  </w:num>
-  <w:num w:numId="3">
-    <w:abstractNumId w:val="2"/>
-  </w:num>
-  <w:num w:numId="4">
-    <w:abstractNumId w:val="1"/>
   </w:num>
 </w:numbering>
 </file>
@@ -4432,10 +5278,49 @@
   <w:style w:type="paragraph" w:default="1" w:styleId="Normal">
     <w:name w:val="Normal"/>
     <w:qFormat/>
+    <w:rsid w:val="00B26D7A"/>
+    <w:rPr>
+      <w:rFonts w:ascii="Times New Roman" w:eastAsia="Times New Roman" w:hAnsi="Times New Roman" w:cs="Times New Roman"/>
+      <w:kern w:val="0"/>
+      <w:sz w:val="24"/>
+    </w:rPr>
+  </w:style>
+  <w:style w:type="paragraph" w:styleId="Heading1">
+    <w:name w:val="heading 1"/>
+    <w:basedOn w:val="Normal"/>
+    <w:link w:val="Heading1Char"/>
+    <w:uiPriority w:val="9"/>
+    <w:qFormat/>
+    <w:rsid w:val="00B26D7A"/>
     <w:pPr>
-      <w:widowControl w:val="0"/>
-      <w:jc w:val="both"/>
+      <w:spacing w:before="100" w:beforeAutospacing="1" w:after="100" w:afterAutospacing="1"/>
+      <w:outlineLvl w:val="0"/>
     </w:pPr>
+    <w:rPr>
+      <w:b/>
+      <w:bCs/>
+      <w:kern w:val="36"/>
+      <w:sz w:val="48"/>
+      <w:szCs w:val="48"/>
+    </w:rPr>
+  </w:style>
+  <w:style w:type="paragraph" w:styleId="Heading3">
+    <w:name w:val="heading 3"/>
+    <w:basedOn w:val="Normal"/>
+    <w:link w:val="Heading3Char"/>
+    <w:uiPriority w:val="9"/>
+    <w:qFormat/>
+    <w:rsid w:val="00B26D7A"/>
+    <w:pPr>
+      <w:spacing w:before="100" w:beforeAutospacing="1" w:after="100" w:afterAutospacing="1"/>
+      <w:outlineLvl w:val="2"/>
+    </w:pPr>
+    <w:rPr>
+      <w:b/>
+      <w:bCs/>
+      <w:sz w:val="27"/>
+      <w:szCs w:val="27"/>
+    </w:rPr>
   </w:style>
   <w:style w:type="character" w:default="1" w:styleId="DefaultParagraphFont">
     <w:name w:val="Default Paragraph Font"/>
@@ -4565,6 +5450,47 @@
       <w:sz w:val="56"/>
       <w:szCs w:val="56"/>
     </w:rPr>
+  </w:style>
+  <w:style w:type="character" w:customStyle="1" w:styleId="Heading1Char">
+    <w:name w:val="Heading 1 Char"/>
+    <w:basedOn w:val="DefaultParagraphFont"/>
+    <w:link w:val="Heading1"/>
+    <w:uiPriority w:val="9"/>
+    <w:rsid w:val="00B26D7A"/>
+    <w:rPr>
+      <w:rFonts w:ascii="Times New Roman" w:eastAsia="Times New Roman" w:hAnsi="Times New Roman" w:cs="Times New Roman"/>
+      <w:b/>
+      <w:bCs/>
+      <w:kern w:val="36"/>
+      <w:sz w:val="48"/>
+      <w:szCs w:val="48"/>
+    </w:rPr>
+  </w:style>
+  <w:style w:type="character" w:customStyle="1" w:styleId="Heading3Char">
+    <w:name w:val="Heading 3 Char"/>
+    <w:basedOn w:val="DefaultParagraphFont"/>
+    <w:link w:val="Heading3"/>
+    <w:uiPriority w:val="9"/>
+    <w:rsid w:val="00B26D7A"/>
+    <w:rPr>
+      <w:rFonts w:ascii="Times New Roman" w:eastAsia="Times New Roman" w:hAnsi="Times New Roman" w:cs="Times New Roman"/>
+      <w:b/>
+      <w:bCs/>
+      <w:kern w:val="0"/>
+      <w:sz w:val="27"/>
+      <w:szCs w:val="27"/>
+    </w:rPr>
+  </w:style>
+  <w:style w:type="paragraph" w:styleId="NormalWeb">
+    <w:name w:val="Normal (Web)"/>
+    <w:basedOn w:val="Normal"/>
+    <w:uiPriority w:val="99"/>
+    <w:semiHidden/>
+    <w:unhideWhenUsed/>
+    <w:rsid w:val="00B26D7A"/>
+    <w:pPr>
+      <w:spacing w:before="100" w:beforeAutospacing="1" w:after="100" w:afterAutospacing="1"/>
+    </w:pPr>
   </w:style>
 </w:styles>
 </file>

</xml_diff>

<commit_message>
update documentation with more details on udev rules for Linux distros
</commit_message>
<xml_diff>
--- a/Software/Post-2020/Documentation/Arduino_Communication.docx
+++ b/Software/Post-2020/Documentation/Arduino_Communication.docx
@@ -116,96 +116,60 @@
       </w:r>
       <w:r>
         <w:rPr>
+          <w:rFonts w:ascii="Consolas" w:hAnsi="Consolas" w:cs="Consolas"/>
+          <w:sz w:val="22"/>
+          <w:szCs w:val="22"/>
+          <w:shd w:val="pct15" w:color="auto" w:fill="FFFFFF"/>
+        </w:rPr>
+        <w:t>$</w:t>
+      </w:r>
+      <w:proofErr w:type="spellStart"/>
+      <w:r>
+        <w:rPr>
+          <w:rFonts w:ascii="Consolas" w:hAnsi="Consolas" w:cs="Consolas"/>
+          <w:sz w:val="22"/>
+          <w:szCs w:val="22"/>
+          <w:shd w:val="pct15" w:color="auto" w:fill="FFFFFF"/>
+        </w:rPr>
+        <w:t>stty</w:t>
+      </w:r>
+      <w:proofErr w:type="spellEnd"/>
+      <w:r>
+        <w:rPr>
+          <w:rFonts w:ascii="Consolas" w:hAnsi="Consolas" w:cs="Consolas"/>
+          <w:sz w:val="22"/>
+          <w:szCs w:val="22"/>
+          <w:shd w:val="pct15" w:color="auto" w:fill="FFFFFF"/>
+        </w:rPr>
+        <w:t xml:space="preserve"> -f [ARD_ADDR] raw 38400 -</w:t>
+      </w:r>
+      <w:proofErr w:type="spellStart"/>
+      <w:r>
+        <w:rPr>
+          <w:rFonts w:ascii="Consolas" w:hAnsi="Consolas" w:cs="Consolas"/>
+          <w:sz w:val="22"/>
+          <w:szCs w:val="22"/>
+          <w:shd w:val="pct15" w:color="auto" w:fill="FFFFFF"/>
+        </w:rPr>
+        <w:t>hupcl</w:t>
+      </w:r>
+      <w:proofErr w:type="spellEnd"/>
+      <w:r>
+        <w:rPr>
+          <w:rFonts w:ascii="Consolas" w:hAnsi="Consolas" w:cs="Consolas"/>
+          <w:sz w:val="22"/>
+          <w:szCs w:val="22"/>
+          <w:shd w:val="pct15" w:color="auto" w:fill="FFFFFF"/>
+        </w:rPr>
+        <w:t xml:space="preserve"> &amp; cat [ARD_ADDR]</w:t>
+      </w:r>
+      <w:r>
+        <w:rPr>
           <w:rFonts w:ascii="Andale Mono" w:hAnsi="Andale Mono" w:cs="Arial"/>
           <w:sz w:val="22"/>
           <w:szCs w:val="22"/>
           <w:shd w:val="pct15" w:color="auto" w:fill="FFFFFF"/>
         </w:rPr>
-        <w:t>$</w:t>
-      </w:r>
-      <w:proofErr w:type="spellStart"/>
-      <w:r>
-        <w:rPr>
-          <w:rFonts w:ascii="Andale Mono" w:hAnsi="Andale Mono" w:cs="Arial"/>
-          <w:sz w:val="22"/>
-          <w:szCs w:val="22"/>
-          <w:shd w:val="pct15" w:color="auto" w:fill="FFFFFF"/>
-        </w:rPr>
-        <w:t>stty</w:t>
-      </w:r>
-      <w:proofErr w:type="spellEnd"/>
-      <w:r>
-        <w:rPr>
-          <w:rFonts w:ascii="Andale Mono" w:hAnsi="Andale Mono" w:cs="Arial"/>
-          <w:sz w:val="22"/>
-          <w:szCs w:val="22"/>
-          <w:shd w:val="pct15" w:color="auto" w:fill="FFFFFF"/>
-        </w:rPr>
-        <w:t xml:space="preserve"> -f [ARD_</w:t>
-      </w:r>
-      <w:r>
-        <w:rPr>
-          <w:rFonts w:ascii="Andale Mono" w:hAnsi="Andale Mono" w:cs="Arial"/>
-          <w:sz w:val="22"/>
-          <w:szCs w:val="22"/>
-          <w:shd w:val="pct15" w:color="auto" w:fill="FFFFFF"/>
-        </w:rPr>
-        <w:t>ADDR</w:t>
-      </w:r>
-      <w:r>
-        <w:rPr>
-          <w:rFonts w:ascii="Andale Mono" w:hAnsi="Andale Mono" w:cs="Arial"/>
-          <w:sz w:val="22"/>
-          <w:szCs w:val="22"/>
-          <w:shd w:val="pct15" w:color="auto" w:fill="FFFFFF"/>
-        </w:rPr>
-        <w:t>] raw 38400 -</w:t>
-      </w:r>
-      <w:proofErr w:type="spellStart"/>
-      <w:r>
-        <w:rPr>
-          <w:rFonts w:ascii="Andale Mono" w:hAnsi="Andale Mono" w:cs="Arial"/>
-          <w:sz w:val="22"/>
-          <w:szCs w:val="22"/>
-          <w:shd w:val="pct15" w:color="auto" w:fill="FFFFFF"/>
-        </w:rPr>
-        <w:t>hupcl</w:t>
-      </w:r>
-      <w:proofErr w:type="spellEnd"/>
-      <w:r>
-        <w:rPr>
-          <w:rFonts w:ascii="Andale Mono" w:hAnsi="Andale Mono" w:cs="Arial"/>
-          <w:sz w:val="22"/>
-          <w:szCs w:val="22"/>
-          <w:shd w:val="pct15" w:color="auto" w:fill="FFFFFF"/>
-        </w:rPr>
-        <w:t xml:space="preserve"> &amp; cat [ARD_</w:t>
-      </w:r>
-      <w:r>
-        <w:rPr>
-          <w:rFonts w:ascii="Andale Mono" w:hAnsi="Andale Mono" w:cs="Arial"/>
-          <w:sz w:val="22"/>
-          <w:szCs w:val="22"/>
-          <w:shd w:val="pct15" w:color="auto" w:fill="FFFFFF"/>
-        </w:rPr>
-        <w:t>ADDR</w:t>
-      </w:r>
-      <w:r>
-        <w:rPr>
-          <w:rFonts w:ascii="Andale Mono" w:hAnsi="Andale Mono" w:cs="Arial"/>
-          <w:sz w:val="22"/>
-          <w:szCs w:val="22"/>
-          <w:shd w:val="pct15" w:color="auto" w:fill="FFFFFF"/>
-        </w:rPr>
-        <w:t>]</w:t>
-      </w:r>
-      <w:r>
-        <w:rPr>
-          <w:rFonts w:ascii="Andale Mono" w:hAnsi="Andale Mono" w:cs="Arial"/>
-          <w:sz w:val="22"/>
-          <w:szCs w:val="22"/>
-          <w:shd w:val="pct15" w:color="auto" w:fill="FFFFFF"/>
-        </w:rPr>
         <w:br/>
       </w:r>
       <w:r>
@@ -218,7 +182,7 @@
       </w:r>
       <w:r>
         <w:rPr>
-          <w:rFonts w:ascii="Andale Mono" w:hAnsi="Andale Mono" w:cs="Arial"/>
+          <w:rFonts w:ascii="Consolas" w:hAnsi="Consolas" w:cs="Consolas"/>
           <w:sz w:val="22"/>
           <w:szCs w:val="22"/>
           <w:shd w:val="pct15" w:color="auto" w:fill="FFFFFF"/>
@@ -267,7 +231,7 @@
       </w:r>
       <w:r>
         <w:rPr>
-          <w:rFonts w:ascii="Andale Mono" w:hAnsi="Andale Mono" w:cs="Menlo"/>
+          <w:rFonts w:ascii="Consolas" w:hAnsi="Consolas" w:cs="Consolas"/>
           <w:color w:val="000000"/>
           <w:sz w:val="22"/>
           <w:szCs w:val="22"/>
@@ -344,17 +308,58 @@
       </w:r>
       <w:r>
         <w:rPr>
+          <w:rFonts w:ascii="Consolas" w:hAnsi="Consolas" w:cs="Consolas"/>
+          <w:color w:val="000000"/>
+          <w:sz w:val="22"/>
+          <w:szCs w:val="22"/>
+          <w:shd w:val="pct15" w:color="auto" w:fill="FFFFFF"/>
+        </w:rPr>
+        <w:t>$echo "[char],[</w:t>
+      </w:r>
+      <w:proofErr w:type="spellStart"/>
+      <w:r>
+        <w:rPr>
+          <w:rFonts w:ascii="Consolas" w:hAnsi="Consolas" w:cs="Consolas"/>
+          <w:color w:val="000000"/>
+          <w:sz w:val="22"/>
+          <w:szCs w:val="22"/>
+          <w:shd w:val="pct15" w:color="auto" w:fill="FFFFFF"/>
+        </w:rPr>
+        <w:t>val</w:t>
+      </w:r>
+      <w:proofErr w:type="spellEnd"/>
+      <w:r>
+        <w:rPr>
+          <w:rFonts w:ascii="Consolas" w:hAnsi="Consolas" w:cs="Consolas"/>
+          <w:color w:val="000000"/>
+          <w:sz w:val="22"/>
+          <w:szCs w:val="22"/>
+          <w:shd w:val="pct15" w:color="auto" w:fill="FFFFFF"/>
+        </w:rPr>
+        <w:t>]" &gt; [ARD_ADDR]</w:t>
+      </w:r>
+      <w:r>
+        <w:rPr>
           <w:rFonts w:ascii="Andale Mono" w:hAnsi="Andale Mono" w:cs="Menlo"/>
           <w:color w:val="000000"/>
           <w:sz w:val="22"/>
           <w:szCs w:val="22"/>
           <w:shd w:val="pct15" w:color="auto" w:fill="FFFFFF"/>
         </w:rPr>
-        <w:t>$echo "</w:t>
-      </w:r>
-      <w:r>
-        <w:rPr>
-          <w:rFonts w:ascii="Andale Mono" w:hAnsi="Andale Mono" w:cs="Menlo"/>
+        <w:br/>
+      </w:r>
+      <w:r>
+        <w:rPr>
+          <w:rFonts w:ascii="Arial" w:hAnsi="Arial" w:cs="Arial"/>
+          <w:color w:val="000000"/>
+          <w:sz w:val="22"/>
+          <w:szCs w:val="22"/>
+        </w:rPr>
+        <w:t xml:space="preserve">where </w:t>
+      </w:r>
+      <w:r>
+        <w:rPr>
+          <w:rFonts w:ascii="Consolas" w:hAnsi="Consolas" w:cs="Consolas"/>
           <w:color w:val="000000"/>
           <w:sz w:val="22"/>
           <w:szCs w:val="22"/>
@@ -364,17 +369,16 @@
       </w:r>
       <w:r>
         <w:rPr>
-          <w:rFonts w:ascii="Andale Mono" w:hAnsi="Andale Mono" w:cs="Menlo"/>
-          <w:color w:val="000000"/>
-          <w:sz w:val="22"/>
-          <w:szCs w:val="22"/>
-          <w:shd w:val="pct15" w:color="auto" w:fill="FFFFFF"/>
-        </w:rPr>
-        <w:t>,</w:t>
-      </w:r>
-      <w:r>
-        <w:rPr>
-          <w:rFonts w:ascii="Andale Mono" w:hAnsi="Andale Mono" w:cs="Menlo"/>
+          <w:rFonts w:ascii="Arial" w:hAnsi="Arial" w:cs="Arial"/>
+          <w:color w:val="000000"/>
+          <w:sz w:val="22"/>
+          <w:szCs w:val="22"/>
+        </w:rPr>
+        <w:t xml:space="preserve"> is a character representing the operating parameter to be changed and </w:t>
+      </w:r>
+      <w:r>
+        <w:rPr>
+          <w:rFonts w:ascii="Consolas" w:hAnsi="Consolas" w:cs="Consolas"/>
           <w:color w:val="000000"/>
           <w:sz w:val="22"/>
           <w:szCs w:val="22"/>
@@ -385,7 +389,7 @@
       <w:proofErr w:type="spellStart"/>
       <w:r>
         <w:rPr>
-          <w:rFonts w:ascii="Andale Mono" w:hAnsi="Andale Mono" w:cs="Menlo"/>
+          <w:rFonts w:ascii="Consolas" w:hAnsi="Consolas" w:cs="Consolas"/>
           <w:color w:val="000000"/>
           <w:sz w:val="22"/>
           <w:szCs w:val="22"/>
@@ -396,97 +400,7 @@
       <w:proofErr w:type="spellEnd"/>
       <w:r>
         <w:rPr>
-          <w:rFonts w:ascii="Andale Mono" w:hAnsi="Andale Mono" w:cs="Menlo"/>
-          <w:color w:val="000000"/>
-          <w:sz w:val="22"/>
-          <w:szCs w:val="22"/>
-          <w:shd w:val="pct15" w:color="auto" w:fill="FFFFFF"/>
-        </w:rPr>
-        <w:t>]</w:t>
-      </w:r>
-      <w:r>
-        <w:rPr>
-          <w:rFonts w:ascii="Andale Mono" w:hAnsi="Andale Mono" w:cs="Menlo"/>
-          <w:color w:val="000000"/>
-          <w:sz w:val="22"/>
-          <w:szCs w:val="22"/>
-          <w:shd w:val="pct15" w:color="auto" w:fill="FFFFFF"/>
-        </w:rPr>
-        <w:t xml:space="preserve">" &gt; </w:t>
-      </w:r>
-      <w:r>
-        <w:rPr>
-          <w:rFonts w:ascii="Andale Mono" w:hAnsi="Andale Mono" w:cs="Menlo"/>
-          <w:color w:val="000000"/>
-          <w:sz w:val="22"/>
-          <w:szCs w:val="22"/>
-          <w:shd w:val="pct15" w:color="auto" w:fill="FFFFFF"/>
-        </w:rPr>
-        <w:t>[ARD_ADDR]</w:t>
-      </w:r>
-      <w:r>
-        <w:rPr>
-          <w:rFonts w:ascii="Andale Mono" w:hAnsi="Andale Mono" w:cs="Menlo"/>
-          <w:color w:val="000000"/>
-          <w:sz w:val="22"/>
-          <w:szCs w:val="22"/>
-          <w:shd w:val="pct15" w:color="auto" w:fill="FFFFFF"/>
-        </w:rPr>
-        <w:br/>
-      </w:r>
-      <w:r>
-        <w:rPr>
-          <w:rFonts w:ascii="Arial" w:hAnsi="Arial" w:cs="Arial"/>
-          <w:color w:val="000000"/>
-          <w:sz w:val="22"/>
-          <w:szCs w:val="22"/>
-        </w:rPr>
-        <w:t xml:space="preserve">where </w:t>
-      </w:r>
-      <w:r>
-        <w:rPr>
-          <w:rFonts w:ascii="Andale Mono" w:hAnsi="Andale Mono" w:cs="Arial"/>
-          <w:color w:val="000000"/>
-          <w:sz w:val="22"/>
-          <w:szCs w:val="22"/>
-          <w:shd w:val="pct15" w:color="auto" w:fill="FFFFFF"/>
-        </w:rPr>
-        <w:t>[char]</w:t>
-      </w:r>
-      <w:r>
-        <w:rPr>
-          <w:rFonts w:ascii="Arial" w:hAnsi="Arial" w:cs="Arial"/>
-          <w:color w:val="000000"/>
-          <w:sz w:val="22"/>
-          <w:szCs w:val="22"/>
-        </w:rPr>
-        <w:t xml:space="preserve"> is a character representing the operating parameter to be changed and </w:t>
-      </w:r>
-      <w:r>
-        <w:rPr>
-          <w:rFonts w:ascii="Andale Mono" w:hAnsi="Andale Mono" w:cs="Arial"/>
-          <w:color w:val="000000"/>
-          <w:sz w:val="22"/>
-          <w:szCs w:val="22"/>
-          <w:shd w:val="pct15" w:color="auto" w:fill="FFFFFF"/>
-        </w:rPr>
-        <w:t>[</w:t>
-      </w:r>
-      <w:proofErr w:type="spellStart"/>
-      <w:r>
-        <w:rPr>
-          <w:rFonts w:ascii="Andale Mono" w:hAnsi="Andale Mono" w:cs="Arial"/>
-          <w:color w:val="000000"/>
-          <w:sz w:val="22"/>
-          <w:szCs w:val="22"/>
-          <w:shd w:val="pct15" w:color="auto" w:fill="FFFFFF"/>
-        </w:rPr>
-        <w:t>val</w:t>
-      </w:r>
-      <w:proofErr w:type="spellEnd"/>
-      <w:r>
-        <w:rPr>
-          <w:rFonts w:ascii="Andale Mono" w:hAnsi="Andale Mono" w:cs="Arial"/>
+          <w:rFonts w:ascii="Consolas" w:hAnsi="Consolas" w:cs="Consolas"/>
           <w:color w:val="000000"/>
           <w:sz w:val="22"/>
           <w:szCs w:val="22"/>
@@ -1790,6 +1704,14 @@
         </w:rPr>
         <w:t>-python</w:t>
       </w:r>
+      <w:r>
+        <w:rPr>
+          <w:rFonts w:ascii="Arial" w:hAnsi="Arial" w:cs="Arial"/>
+          <w:sz w:val="22"/>
+          <w:szCs w:val="22"/>
+        </w:rPr>
+        <w:t>**</w:t>
+      </w:r>
     </w:p>
     <w:p>
       <w:pPr>
@@ -1822,6 +1744,14 @@
         </w:rPr>
         <w:t>-python-headless</w:t>
       </w:r>
+      <w:r>
+        <w:rPr>
+          <w:rFonts w:ascii="Arial" w:hAnsi="Arial" w:cs="Arial"/>
+          <w:sz w:val="22"/>
+          <w:szCs w:val="22"/>
+        </w:rPr>
+        <w:t>**</w:t>
+      </w:r>
     </w:p>
     <w:p>
       <w:pPr>
@@ -1951,13 +1881,58 @@
         </w:rPr>
         <w:t xml:space="preserve"> and manipulation</w:t>
       </w:r>
-      <w:r>
-        <w:rPr>
-          <w:rFonts w:ascii="Arial" w:hAnsi="Arial" w:cs="Arial"/>
-          <w:sz w:val="22"/>
-          <w:szCs w:val="22"/>
-        </w:rPr>
-        <w:t>.</w:t>
+    </w:p>
+    <w:p>
+      <w:pPr>
+        <w:rPr>
+          <w:rFonts w:ascii="Arial" w:hAnsi="Arial" w:cs="Arial"/>
+          <w:sz w:val="22"/>
+          <w:szCs w:val="22"/>
+        </w:rPr>
+      </w:pPr>
+      <w:r>
+        <w:rPr>
+          <w:rFonts w:ascii="Arial" w:hAnsi="Arial" w:cs="Arial"/>
+          <w:sz w:val="22"/>
+          <w:szCs w:val="22"/>
+        </w:rPr>
+        <w:t xml:space="preserve">**choose only one of </w:t>
+      </w:r>
+      <w:proofErr w:type="spellStart"/>
+      <w:r>
+        <w:rPr>
+          <w:rFonts w:ascii="Arial" w:hAnsi="Arial" w:cs="Arial"/>
+          <w:sz w:val="22"/>
+          <w:szCs w:val="22"/>
+        </w:rPr>
+        <w:t>opencv</w:t>
+      </w:r>
+      <w:proofErr w:type="spellEnd"/>
+      <w:r>
+        <w:rPr>
+          <w:rFonts w:ascii="Arial" w:hAnsi="Arial" w:cs="Arial"/>
+          <w:sz w:val="22"/>
+          <w:szCs w:val="22"/>
+        </w:rPr>
+        <w:t xml:space="preserve">-python or </w:t>
+      </w:r>
+      <w:proofErr w:type="spellStart"/>
+      <w:r>
+        <w:rPr>
+          <w:rFonts w:ascii="Arial" w:hAnsi="Arial" w:cs="Arial"/>
+          <w:sz w:val="22"/>
+          <w:szCs w:val="22"/>
+        </w:rPr>
+        <w:t>opencv</w:t>
+      </w:r>
+      <w:proofErr w:type="spellEnd"/>
+      <w:r>
+        <w:rPr>
+          <w:rFonts w:ascii="Arial" w:hAnsi="Arial" w:cs="Arial"/>
+          <w:sz w:val="22"/>
+          <w:szCs w:val="22"/>
+        </w:rPr>
+        <w:t>-python-headless</w:t>
       </w:r>
     </w:p>
     <w:p>
@@ -2486,7 +2461,7 @@
           <w:sz w:val="22"/>
           <w:szCs w:val="22"/>
         </w:rPr>
-        <w:t>]. Some devices have special scripts to do this for you automatically:</w:t>
+        <w:t xml:space="preserve">]. </w:t>
       </w:r>
     </w:p>
     <w:p>
@@ -2554,11 +2529,11 @@
       <w:proofErr w:type="spellStart"/>
       <w:r>
         <w:rPr>
-          <w:rFonts w:ascii="Arial" w:hAnsi="Arial" w:cs="Arial"/>
-          <w:color w:val="000000"/>
-          <w:sz w:val="22"/>
-          <w:szCs w:val="22"/>
-          <w:shd w:val="clear" w:color="auto" w:fill="D9D9D9"/>
+          <w:rFonts w:ascii="Consolas" w:hAnsi="Consolas" w:cs="Consolas"/>
+          <w:color w:val="000000"/>
+          <w:sz w:val="22"/>
+          <w:szCs w:val="22"/>
+          <w:shd w:val="pct15" w:color="auto" w:fill="FFFFFF"/>
         </w:rPr>
         <w:t>seabreeze_os_setup</w:t>
       </w:r>
@@ -2579,6 +2554,635 @@
           <w:szCs w:val="22"/>
         </w:rPr>
       </w:pPr>
+      <w:r>
+        <w:rPr>
+          <w:rFonts w:ascii="Arial" w:hAnsi="Arial" w:cs="Arial"/>
+          <w:color w:val="000000"/>
+          <w:sz w:val="22"/>
+          <w:szCs w:val="22"/>
+        </w:rPr>
+        <w:t xml:space="preserve">For the thermal camera, add the following to the </w:t>
+      </w:r>
+      <w:r>
+        <w:rPr>
+          <w:rFonts w:ascii="Consolas" w:hAnsi="Consolas" w:cs="Consolas"/>
+          <w:color w:val="000000"/>
+          <w:sz w:val="22"/>
+          <w:szCs w:val="22"/>
+          <w:shd w:val="pct15" w:color="auto" w:fill="FFFFFF"/>
+        </w:rPr>
+        <w:t>/</w:t>
+      </w:r>
+      <w:proofErr w:type="spellStart"/>
+      <w:r>
+        <w:rPr>
+          <w:rFonts w:ascii="Consolas" w:hAnsi="Consolas" w:cs="Consolas"/>
+          <w:color w:val="000000"/>
+          <w:sz w:val="22"/>
+          <w:szCs w:val="22"/>
+          <w:shd w:val="pct15" w:color="auto" w:fill="FFFFFF"/>
+        </w:rPr>
+        <w:t>etc</w:t>
+      </w:r>
+      <w:proofErr w:type="spellEnd"/>
+      <w:r>
+        <w:rPr>
+          <w:rFonts w:ascii="Consolas" w:hAnsi="Consolas" w:cs="Consolas"/>
+          <w:color w:val="000000"/>
+          <w:sz w:val="22"/>
+          <w:szCs w:val="22"/>
+          <w:shd w:val="pct15" w:color="auto" w:fill="FFFFFF"/>
+        </w:rPr>
+        <w:t>/</w:t>
+      </w:r>
+      <w:proofErr w:type="spellStart"/>
+      <w:r>
+        <w:rPr>
+          <w:rFonts w:ascii="Consolas" w:hAnsi="Consolas" w:cs="Consolas"/>
+          <w:color w:val="000000"/>
+          <w:sz w:val="22"/>
+          <w:szCs w:val="22"/>
+          <w:shd w:val="pct15" w:color="auto" w:fill="FFFFFF"/>
+        </w:rPr>
+        <w:t>udev</w:t>
+      </w:r>
+      <w:proofErr w:type="spellEnd"/>
+      <w:r>
+        <w:rPr>
+          <w:rFonts w:ascii="Consolas" w:hAnsi="Consolas" w:cs="Consolas"/>
+          <w:color w:val="000000"/>
+          <w:sz w:val="22"/>
+          <w:szCs w:val="22"/>
+          <w:shd w:val="pct15" w:color="auto" w:fill="FFFFFF"/>
+        </w:rPr>
+        <w:t>/</w:t>
+      </w:r>
+      <w:proofErr w:type="spellStart"/>
+      <w:r>
+        <w:rPr>
+          <w:rFonts w:ascii="Consolas" w:hAnsi="Consolas" w:cs="Consolas"/>
+          <w:color w:val="000000"/>
+          <w:sz w:val="22"/>
+          <w:szCs w:val="22"/>
+          <w:shd w:val="pct15" w:color="auto" w:fill="FFFFFF"/>
+        </w:rPr>
+        <w:t>rules.d</w:t>
+      </w:r>
+      <w:proofErr w:type="spellEnd"/>
+    </w:p>
+    <w:p>
+      <w:pPr>
+        <w:numPr>
+          <w:ilvl w:val="2"/>
+          <w:numId w:val="5"/>
+        </w:numPr>
+        <w:spacing w:before="100" w:beforeAutospacing="1" w:after="100" w:afterAutospacing="1"/>
+        <w:textAlignment w:val="baseline"/>
+        <w:rPr>
+          <w:rFonts w:ascii="Arial" w:hAnsi="Arial" w:cs="Arial"/>
+          <w:color w:val="000000"/>
+          <w:sz w:val="22"/>
+          <w:szCs w:val="22"/>
+        </w:rPr>
+      </w:pPr>
+      <w:r>
+        <w:rPr>
+          <w:rFonts w:ascii="Arial" w:hAnsi="Arial" w:cs="Arial"/>
+          <w:color w:val="000000"/>
+          <w:sz w:val="22"/>
+          <w:szCs w:val="22"/>
+        </w:rPr>
+        <w:t xml:space="preserve">A file named </w:t>
+      </w:r>
+      <w:r>
+        <w:rPr>
+          <w:rFonts w:ascii="Consolas" w:hAnsi="Consolas" w:cs="Consolas"/>
+          <w:color w:val="000000"/>
+          <w:sz w:val="22"/>
+          <w:szCs w:val="22"/>
+          <w:shd w:val="pct15" w:color="auto" w:fill="FFFFFF"/>
+        </w:rPr>
+        <w:t>99-pt1.rules</w:t>
+      </w:r>
+      <w:r>
+        <w:rPr>
+          <w:rFonts w:ascii="Arial" w:hAnsi="Arial" w:cs="Arial"/>
+          <w:color w:val="000000"/>
+          <w:sz w:val="22"/>
+          <w:szCs w:val="22"/>
+        </w:rPr>
+        <w:t xml:space="preserve"> with the following line</w:t>
+      </w:r>
+    </w:p>
+    <w:p>
+      <w:pPr>
+        <w:numPr>
+          <w:ilvl w:val="2"/>
+          <w:numId w:val="5"/>
+        </w:numPr>
+        <w:spacing w:before="100" w:beforeAutospacing="1" w:after="100" w:afterAutospacing="1"/>
+        <w:textAlignment w:val="baseline"/>
+        <w:rPr>
+          <w:rFonts w:ascii="Consolas" w:hAnsi="Consolas" w:cs="Consolas"/>
+          <w:color w:val="000000"/>
+          <w:sz w:val="22"/>
+          <w:szCs w:val="22"/>
+          <w:shd w:val="pct15" w:color="auto" w:fill="FFFFFF"/>
+        </w:rPr>
+      </w:pPr>
+      <w:bookmarkStart w:id="0" w:name="OLE_LINK1"/>
+      <w:bookmarkStart w:id="1" w:name="OLE_LINK2"/>
+      <w:r>
+        <w:rPr>
+          <w:rFonts w:ascii="Consolas" w:hAnsi="Consolas" w:cs="Consolas"/>
+          <w:color w:val="000000"/>
+          <w:sz w:val="22"/>
+          <w:szCs w:val="22"/>
+          <w:shd w:val="pct15" w:color="auto" w:fill="FFFFFF"/>
+        </w:rPr>
+        <w:t>SUBSYSTEMS==”</w:t>
+      </w:r>
+      <w:proofErr w:type="spellStart"/>
+      <w:r>
+        <w:rPr>
+          <w:rFonts w:ascii="Consolas" w:hAnsi="Consolas" w:cs="Consolas"/>
+          <w:color w:val="000000"/>
+          <w:sz w:val="22"/>
+          <w:szCs w:val="22"/>
+          <w:shd w:val="pct15" w:color="auto" w:fill="FFFFFF"/>
+        </w:rPr>
+        <w:t>usb</w:t>
+      </w:r>
+      <w:proofErr w:type="spellEnd"/>
+      <w:r>
+        <w:rPr>
+          <w:rFonts w:ascii="Consolas" w:hAnsi="Consolas" w:cs="Consolas"/>
+          <w:color w:val="000000"/>
+          <w:sz w:val="22"/>
+          <w:szCs w:val="22"/>
+          <w:shd w:val="pct15" w:color="auto" w:fill="FFFFFF"/>
+        </w:rPr>
+        <w:t>”, ATTRS{</w:t>
+      </w:r>
+      <w:proofErr w:type="spellStart"/>
+      <w:r>
+        <w:rPr>
+          <w:rFonts w:ascii="Consolas" w:hAnsi="Consolas" w:cs="Consolas"/>
+          <w:color w:val="000000"/>
+          <w:sz w:val="22"/>
+          <w:szCs w:val="22"/>
+          <w:shd w:val="pct15" w:color="auto" w:fill="FFFFFF"/>
+        </w:rPr>
+        <w:t>idVendor</w:t>
+      </w:r>
+      <w:proofErr w:type="spellEnd"/>
+      <w:r>
+        <w:rPr>
+          <w:rFonts w:ascii="Consolas" w:hAnsi="Consolas" w:cs="Consolas"/>
+          <w:color w:val="000000"/>
+          <w:sz w:val="22"/>
+          <w:szCs w:val="22"/>
+          <w:shd w:val="pct15" w:color="auto" w:fill="FFFFFF"/>
+        </w:rPr>
+        <w:t>}==”1e4e”, ATTRS{</w:t>
+      </w:r>
+      <w:proofErr w:type="spellStart"/>
+      <w:r>
+        <w:rPr>
+          <w:rFonts w:ascii="Consolas" w:hAnsi="Consolas" w:cs="Consolas"/>
+          <w:color w:val="000000"/>
+          <w:sz w:val="22"/>
+          <w:szCs w:val="22"/>
+          <w:shd w:val="pct15" w:color="auto" w:fill="FFFFFF"/>
+        </w:rPr>
+        <w:t>idProduct</w:t>
+      </w:r>
+      <w:proofErr w:type="spellEnd"/>
+      <w:r>
+        <w:rPr>
+          <w:rFonts w:ascii="Consolas" w:hAnsi="Consolas" w:cs="Consolas"/>
+          <w:color w:val="000000"/>
+          <w:sz w:val="22"/>
+          <w:szCs w:val="22"/>
+          <w:shd w:val="pct15" w:color="auto" w:fill="FFFFFF"/>
+        </w:rPr>
+        <w:t>}==”0100”, SYMLINK+=”pt1”, GROUP=”</w:t>
+      </w:r>
+      <w:proofErr w:type="spellStart"/>
+      <w:r>
+        <w:rPr>
+          <w:rFonts w:ascii="Consolas" w:hAnsi="Consolas" w:cs="Consolas"/>
+          <w:color w:val="000000"/>
+          <w:sz w:val="22"/>
+          <w:szCs w:val="22"/>
+          <w:shd w:val="pct15" w:color="auto" w:fill="FFFFFF"/>
+        </w:rPr>
+        <w:t>usb</w:t>
+      </w:r>
+      <w:proofErr w:type="spellEnd"/>
+      <w:r>
+        <w:rPr>
+          <w:rFonts w:ascii="Consolas" w:hAnsi="Consolas" w:cs="Consolas"/>
+          <w:color w:val="000000"/>
+          <w:sz w:val="22"/>
+          <w:szCs w:val="22"/>
+          <w:shd w:val="pct15" w:color="auto" w:fill="FFFFFF"/>
+        </w:rPr>
+        <w:t>”, MODE=”666”</w:t>
+      </w:r>
+      <w:bookmarkEnd w:id="0"/>
+      <w:bookmarkEnd w:id="1"/>
+    </w:p>
+    <w:p>
+      <w:pPr>
+        <w:numPr>
+          <w:ilvl w:val="1"/>
+          <w:numId w:val="5"/>
+        </w:numPr>
+        <w:spacing w:before="100" w:beforeAutospacing="1" w:after="100" w:afterAutospacing="1"/>
+        <w:textAlignment w:val="baseline"/>
+        <w:rPr>
+          <w:rFonts w:ascii="Arial" w:hAnsi="Arial" w:cs="Arial"/>
+          <w:color w:val="000000"/>
+          <w:sz w:val="22"/>
+          <w:szCs w:val="22"/>
+        </w:rPr>
+      </w:pPr>
+      <w:hyperlink r:id="rId9" w:history="1">
+        <w:r>
+          <w:rPr>
+            <w:rStyle w:val="Hyperlink"/>
+            <w:rFonts w:ascii="Arial" w:hAnsi="Arial" w:cs="Arial"/>
+            <w:sz w:val="22"/>
+            <w:szCs w:val="22"/>
+          </w:rPr>
+          <w:t>For USBTMC devices</w:t>
+        </w:r>
+      </w:hyperlink>
+      <w:r>
+        <w:rPr>
+          <w:rFonts w:ascii="Arial" w:hAnsi="Arial" w:cs="Arial"/>
+          <w:color w:val="000000"/>
+          <w:sz w:val="22"/>
+          <w:szCs w:val="22"/>
+        </w:rPr>
+        <w:t xml:space="preserve">, add the following to the </w:t>
+      </w:r>
+      <w:r>
+        <w:rPr>
+          <w:rFonts w:ascii="Consolas" w:hAnsi="Consolas" w:cs="Consolas"/>
+          <w:color w:val="000000"/>
+          <w:sz w:val="22"/>
+          <w:szCs w:val="22"/>
+          <w:shd w:val="pct15" w:color="auto" w:fill="FFFFFF"/>
+        </w:rPr>
+        <w:t>/</w:t>
+      </w:r>
+      <w:proofErr w:type="spellStart"/>
+      <w:r>
+        <w:rPr>
+          <w:rFonts w:ascii="Consolas" w:hAnsi="Consolas" w:cs="Consolas"/>
+          <w:color w:val="000000"/>
+          <w:sz w:val="22"/>
+          <w:szCs w:val="22"/>
+          <w:shd w:val="pct15" w:color="auto" w:fill="FFFFFF"/>
+        </w:rPr>
+        <w:t>etc</w:t>
+      </w:r>
+      <w:proofErr w:type="spellEnd"/>
+      <w:r>
+        <w:rPr>
+          <w:rFonts w:ascii="Consolas" w:hAnsi="Consolas" w:cs="Consolas"/>
+          <w:color w:val="000000"/>
+          <w:sz w:val="22"/>
+          <w:szCs w:val="22"/>
+          <w:shd w:val="pct15" w:color="auto" w:fill="FFFFFF"/>
+        </w:rPr>
+        <w:t>/</w:t>
+      </w:r>
+      <w:proofErr w:type="spellStart"/>
+      <w:r>
+        <w:rPr>
+          <w:rFonts w:ascii="Consolas" w:hAnsi="Consolas" w:cs="Consolas"/>
+          <w:color w:val="000000"/>
+          <w:sz w:val="22"/>
+          <w:szCs w:val="22"/>
+          <w:shd w:val="pct15" w:color="auto" w:fill="FFFFFF"/>
+        </w:rPr>
+        <w:t>udev</w:t>
+      </w:r>
+      <w:proofErr w:type="spellEnd"/>
+      <w:r>
+        <w:rPr>
+          <w:rFonts w:ascii="Consolas" w:hAnsi="Consolas" w:cs="Consolas"/>
+          <w:color w:val="000000"/>
+          <w:sz w:val="22"/>
+          <w:szCs w:val="22"/>
+          <w:shd w:val="pct15" w:color="auto" w:fill="FFFFFF"/>
+        </w:rPr>
+        <w:t>/</w:t>
+      </w:r>
+      <w:proofErr w:type="spellStart"/>
+      <w:r>
+        <w:rPr>
+          <w:rFonts w:ascii="Consolas" w:hAnsi="Consolas" w:cs="Consolas"/>
+          <w:color w:val="000000"/>
+          <w:sz w:val="22"/>
+          <w:szCs w:val="22"/>
+          <w:shd w:val="pct15" w:color="auto" w:fill="FFFFFF"/>
+        </w:rPr>
+        <w:t>rules.d</w:t>
+      </w:r>
+      <w:proofErr w:type="spellEnd"/>
+    </w:p>
+    <w:p>
+      <w:pPr>
+        <w:numPr>
+          <w:ilvl w:val="2"/>
+          <w:numId w:val="5"/>
+        </w:numPr>
+        <w:spacing w:before="100" w:beforeAutospacing="1" w:after="100" w:afterAutospacing="1"/>
+        <w:textAlignment w:val="baseline"/>
+        <w:rPr>
+          <w:rFonts w:ascii="Arial" w:hAnsi="Arial" w:cs="Arial"/>
+          <w:color w:val="000000"/>
+          <w:sz w:val="22"/>
+          <w:szCs w:val="22"/>
+        </w:rPr>
+      </w:pPr>
+      <w:r>
+        <w:rPr>
+          <w:rFonts w:ascii="Arial" w:hAnsi="Arial" w:cs="Arial"/>
+          <w:color w:val="000000"/>
+          <w:sz w:val="22"/>
+          <w:szCs w:val="22"/>
+        </w:rPr>
+        <w:t xml:space="preserve">A file named </w:t>
+      </w:r>
+      <w:proofErr w:type="spellStart"/>
+      <w:r>
+        <w:rPr>
+          <w:rFonts w:ascii="Consolas" w:hAnsi="Consolas" w:cs="Consolas"/>
+          <w:color w:val="000000"/>
+          <w:sz w:val="22"/>
+          <w:szCs w:val="22"/>
+          <w:shd w:val="pct15" w:color="auto" w:fill="FFFFFF"/>
+        </w:rPr>
+        <w:t>usbtmc.rules</w:t>
+      </w:r>
+      <w:proofErr w:type="spellEnd"/>
+      <w:r>
+        <w:rPr>
+          <w:rFonts w:ascii="Arial" w:hAnsi="Arial" w:cs="Arial"/>
+          <w:color w:val="000000"/>
+          <w:sz w:val="22"/>
+          <w:szCs w:val="22"/>
+        </w:rPr>
+        <w:t xml:space="preserve"> with the following line</w:t>
+      </w:r>
+    </w:p>
+    <w:p>
+      <w:pPr>
+        <w:numPr>
+          <w:ilvl w:val="2"/>
+          <w:numId w:val="5"/>
+        </w:numPr>
+        <w:spacing w:before="100" w:beforeAutospacing="1" w:after="100" w:afterAutospacing="1"/>
+        <w:textAlignment w:val="baseline"/>
+        <w:rPr>
+          <w:rFonts w:ascii="Consolas" w:hAnsi="Consolas" w:cs="Consolas"/>
+          <w:color w:val="000000"/>
+          <w:sz w:val="22"/>
+          <w:szCs w:val="22"/>
+          <w:shd w:val="pct15" w:color="auto" w:fill="FFFFFF"/>
+        </w:rPr>
+      </w:pPr>
+      <w:r>
+        <w:rPr>
+          <w:rFonts w:ascii="Consolas" w:hAnsi="Consolas" w:cs="Consolas"/>
+          <w:color w:val="000000"/>
+          <w:sz w:val="22"/>
+          <w:szCs w:val="22"/>
+          <w:shd w:val="pct15" w:color="auto" w:fill="FFFFFF"/>
+        </w:rPr>
+        <w:lastRenderedPageBreak/>
+        <w:t>SUBSYSTEMS==”</w:t>
+      </w:r>
+      <w:proofErr w:type="spellStart"/>
+      <w:r>
+        <w:rPr>
+          <w:rFonts w:ascii="Consolas" w:hAnsi="Consolas" w:cs="Consolas"/>
+          <w:color w:val="000000"/>
+          <w:sz w:val="22"/>
+          <w:szCs w:val="22"/>
+          <w:shd w:val="pct15" w:color="auto" w:fill="FFFFFF"/>
+        </w:rPr>
+        <w:t>usb</w:t>
+      </w:r>
+      <w:proofErr w:type="spellEnd"/>
+      <w:r>
+        <w:rPr>
+          <w:rFonts w:ascii="Consolas" w:hAnsi="Consolas" w:cs="Consolas"/>
+          <w:color w:val="000000"/>
+          <w:sz w:val="22"/>
+          <w:szCs w:val="22"/>
+          <w:shd w:val="pct15" w:color="auto" w:fill="FFFFFF"/>
+        </w:rPr>
+        <w:t xml:space="preserve">”, </w:t>
+      </w:r>
+      <w:r>
+        <w:rPr>
+          <w:rFonts w:ascii="Consolas" w:hAnsi="Consolas" w:cs="Consolas"/>
+          <w:color w:val="000000"/>
+          <w:sz w:val="22"/>
+          <w:szCs w:val="22"/>
+          <w:shd w:val="pct15" w:color="auto" w:fill="FFFFFF"/>
+        </w:rPr>
+        <w:t xml:space="preserve">ACTION==”add”, </w:t>
+      </w:r>
+      <w:r>
+        <w:rPr>
+          <w:rFonts w:ascii="Consolas" w:hAnsi="Consolas" w:cs="Consolas"/>
+          <w:color w:val="000000"/>
+          <w:sz w:val="22"/>
+          <w:szCs w:val="22"/>
+          <w:shd w:val="pct15" w:color="auto" w:fill="FFFFFF"/>
+        </w:rPr>
+        <w:t>ATTRS{</w:t>
+      </w:r>
+      <w:proofErr w:type="spellStart"/>
+      <w:r>
+        <w:rPr>
+          <w:rFonts w:ascii="Consolas" w:hAnsi="Consolas" w:cs="Consolas"/>
+          <w:color w:val="000000"/>
+          <w:sz w:val="22"/>
+          <w:szCs w:val="22"/>
+          <w:shd w:val="pct15" w:color="auto" w:fill="FFFFFF"/>
+        </w:rPr>
+        <w:t>idVendor</w:t>
+      </w:r>
+      <w:proofErr w:type="spellEnd"/>
+      <w:r>
+        <w:rPr>
+          <w:rFonts w:ascii="Consolas" w:hAnsi="Consolas" w:cs="Consolas"/>
+          <w:color w:val="000000"/>
+          <w:sz w:val="22"/>
+          <w:szCs w:val="22"/>
+          <w:shd w:val="pct15" w:color="auto" w:fill="FFFFFF"/>
+        </w:rPr>
+        <w:t>}==”</w:t>
+      </w:r>
+      <w:r>
+        <w:rPr>
+          <w:rFonts w:ascii="Consolas" w:hAnsi="Consolas" w:cs="Consolas"/>
+          <w:color w:val="000000"/>
+          <w:sz w:val="22"/>
+          <w:szCs w:val="22"/>
+          <w:shd w:val="pct15" w:color="auto" w:fill="FFFFFF"/>
+        </w:rPr>
+        <w:t>0957</w:t>
+      </w:r>
+      <w:r>
+        <w:rPr>
+          <w:rFonts w:ascii="Consolas" w:hAnsi="Consolas" w:cs="Consolas"/>
+          <w:color w:val="000000"/>
+          <w:sz w:val="22"/>
+          <w:szCs w:val="22"/>
+          <w:shd w:val="pct15" w:color="auto" w:fill="FFFFFF"/>
+        </w:rPr>
+        <w:t>”, ATTRS{</w:t>
+      </w:r>
+      <w:proofErr w:type="spellStart"/>
+      <w:r>
+        <w:rPr>
+          <w:rFonts w:ascii="Consolas" w:hAnsi="Consolas" w:cs="Consolas"/>
+          <w:color w:val="000000"/>
+          <w:sz w:val="22"/>
+          <w:szCs w:val="22"/>
+          <w:shd w:val="pct15" w:color="auto" w:fill="FFFFFF"/>
+        </w:rPr>
+        <w:t>idProduct</w:t>
+      </w:r>
+      <w:proofErr w:type="spellEnd"/>
+      <w:r>
+        <w:rPr>
+          <w:rFonts w:ascii="Consolas" w:hAnsi="Consolas" w:cs="Consolas"/>
+          <w:color w:val="000000"/>
+          <w:sz w:val="22"/>
+          <w:szCs w:val="22"/>
+          <w:shd w:val="pct15" w:color="auto" w:fill="FFFFFF"/>
+        </w:rPr>
+        <w:t>}==”</w:t>
+      </w:r>
+      <w:r>
+        <w:rPr>
+          <w:rFonts w:ascii="Consolas" w:hAnsi="Consolas" w:cs="Consolas"/>
+          <w:color w:val="000000"/>
+          <w:sz w:val="22"/>
+          <w:szCs w:val="22"/>
+          <w:shd w:val="pct15" w:color="auto" w:fill="FFFFFF"/>
+        </w:rPr>
+        <w:t>1755</w:t>
+      </w:r>
+      <w:r>
+        <w:rPr>
+          <w:rFonts w:ascii="Consolas" w:hAnsi="Consolas" w:cs="Consolas"/>
+          <w:color w:val="000000"/>
+          <w:sz w:val="22"/>
+          <w:szCs w:val="22"/>
+          <w:shd w:val="pct15" w:color="auto" w:fill="FFFFFF"/>
+        </w:rPr>
+        <w:t>”, GROUP=”</w:t>
+      </w:r>
+      <w:proofErr w:type="spellStart"/>
+      <w:r>
+        <w:rPr>
+          <w:rFonts w:ascii="Consolas" w:hAnsi="Consolas" w:cs="Consolas"/>
+          <w:color w:val="000000"/>
+          <w:sz w:val="22"/>
+          <w:szCs w:val="22"/>
+          <w:shd w:val="pct15" w:color="auto" w:fill="FFFFFF"/>
+        </w:rPr>
+        <w:t>usb</w:t>
+      </w:r>
+      <w:r>
+        <w:rPr>
+          <w:rFonts w:ascii="Consolas" w:hAnsi="Consolas" w:cs="Consolas"/>
+          <w:color w:val="000000"/>
+          <w:sz w:val="22"/>
+          <w:szCs w:val="22"/>
+          <w:shd w:val="pct15" w:color="auto" w:fill="FFFFFF"/>
+        </w:rPr>
+        <w:t>tmc</w:t>
+      </w:r>
+      <w:proofErr w:type="spellEnd"/>
+      <w:r>
+        <w:rPr>
+          <w:rFonts w:ascii="Consolas" w:hAnsi="Consolas" w:cs="Consolas"/>
+          <w:color w:val="000000"/>
+          <w:sz w:val="22"/>
+          <w:szCs w:val="22"/>
+          <w:shd w:val="pct15" w:color="auto" w:fill="FFFFFF"/>
+        </w:rPr>
+        <w:t>”, MODE=”</w:t>
+      </w:r>
+      <w:r>
+        <w:rPr>
+          <w:rFonts w:ascii="Consolas" w:hAnsi="Consolas" w:cs="Consolas"/>
+          <w:color w:val="000000"/>
+          <w:sz w:val="22"/>
+          <w:szCs w:val="22"/>
+          <w:shd w:val="pct15" w:color="auto" w:fill="FFFFFF"/>
+        </w:rPr>
+        <w:t>0660</w:t>
+      </w:r>
+      <w:r>
+        <w:rPr>
+          <w:rFonts w:ascii="Consolas" w:hAnsi="Consolas" w:cs="Consolas"/>
+          <w:color w:val="000000"/>
+          <w:sz w:val="22"/>
+          <w:szCs w:val="22"/>
+          <w:shd w:val="pct15" w:color="auto" w:fill="FFFFFF"/>
+        </w:rPr>
+        <w:t>”</w:t>
+      </w:r>
+    </w:p>
+    <w:p>
+      <w:pPr>
+        <w:numPr>
+          <w:ilvl w:val="2"/>
+          <w:numId w:val="5"/>
+        </w:numPr>
+        <w:spacing w:before="100" w:beforeAutospacing="1" w:after="100" w:afterAutospacing="1"/>
+        <w:textAlignment w:val="baseline"/>
+        <w:rPr>
+          <w:rFonts w:ascii="Arial" w:hAnsi="Arial" w:cs="Arial"/>
+          <w:color w:val="000000"/>
+          <w:sz w:val="22"/>
+          <w:szCs w:val="22"/>
+        </w:rPr>
+      </w:pPr>
+      <w:r>
+        <w:rPr>
+          <w:rFonts w:ascii="Arial" w:hAnsi="Arial" w:cs="Arial"/>
+          <w:color w:val="000000"/>
+          <w:sz w:val="22"/>
+          <w:szCs w:val="22"/>
+        </w:rPr>
+        <w:t xml:space="preserve">NOTE: As mentioned in the instructions, you should find the device’s vendor and product info and change them accordingly in the line above. If you have multiple devices, add multiple lines to this file. To find the vendor and product info, connect the device and run </w:t>
+      </w:r>
+      <w:proofErr w:type="spellStart"/>
+      <w:r>
+        <w:rPr>
+          <w:rFonts w:ascii="Consolas" w:hAnsi="Consolas" w:cs="Consolas"/>
+          <w:color w:val="000000"/>
+          <w:sz w:val="22"/>
+          <w:szCs w:val="22"/>
+          <w:shd w:val="pct15" w:color="auto" w:fill="FFFFFF"/>
+        </w:rPr>
+        <w:t>lsusb</w:t>
+      </w:r>
+      <w:proofErr w:type="spellEnd"/>
     </w:p>
     <w:p>
       <w:pPr>
@@ -2605,7 +3209,7 @@
       </w:r>
       <w:r>
         <w:rPr>
-          <w:rFonts w:ascii="Arial" w:hAnsi="Arial" w:cs="Arial"/>
+          <w:rFonts w:ascii="Consolas" w:hAnsi="Consolas" w:cs="Consolas"/>
           <w:color w:val="000000"/>
           <w:sz w:val="22"/>
           <w:szCs w:val="22"/>
@@ -2732,33 +3336,33 @@
       </w:r>
       <w:r>
         <w:rPr>
-          <w:rFonts w:ascii="Arial" w:hAnsi="Arial" w:cs="Arial"/>
-          <w:color w:val="000000"/>
-          <w:sz w:val="22"/>
-          <w:szCs w:val="22"/>
-          <w:shd w:val="clear" w:color="auto" w:fill="D9D9D9"/>
+          <w:rFonts w:ascii="Consolas" w:hAnsi="Consolas" w:cs="Consolas"/>
+          <w:color w:val="000000"/>
+          <w:sz w:val="22"/>
+          <w:szCs w:val="22"/>
+          <w:shd w:val="pct15" w:color="auto" w:fill="FFFFFF"/>
         </w:rPr>
         <w:t>$</w:t>
       </w:r>
       <w:proofErr w:type="spellStart"/>
       <w:r>
         <w:rPr>
-          <w:rFonts w:ascii="Arial" w:hAnsi="Arial" w:cs="Arial"/>
-          <w:color w:val="000000"/>
-          <w:sz w:val="22"/>
-          <w:szCs w:val="22"/>
-          <w:shd w:val="clear" w:color="auto" w:fill="D9D9D9"/>
+          <w:rFonts w:ascii="Consolas" w:hAnsi="Consolas" w:cs="Consolas"/>
+          <w:color w:val="000000"/>
+          <w:sz w:val="22"/>
+          <w:szCs w:val="22"/>
+          <w:shd w:val="pct15" w:color="auto" w:fill="FFFFFF"/>
         </w:rPr>
         <w:t>sudo</w:t>
       </w:r>
       <w:proofErr w:type="spellEnd"/>
       <w:r>
         <w:rPr>
-          <w:rFonts w:ascii="Arial" w:hAnsi="Arial" w:cs="Arial"/>
-          <w:color w:val="000000"/>
-          <w:sz w:val="22"/>
-          <w:szCs w:val="22"/>
-          <w:shd w:val="clear" w:color="auto" w:fill="D9D9D9"/>
+          <w:rFonts w:ascii="Consolas" w:hAnsi="Consolas" w:cs="Consolas"/>
+          <w:color w:val="000000"/>
+          <w:sz w:val="22"/>
+          <w:szCs w:val="22"/>
+          <w:shd w:val="pct15" w:color="auto" w:fill="FFFFFF"/>
         </w:rPr>
         <w:t xml:space="preserve"> apt-get install python3-tk</w:t>
       </w:r>
@@ -2784,48 +3388,7 @@
           <w:sz w:val="22"/>
           <w:szCs w:val="22"/>
         </w:rPr>
-        <w:lastRenderedPageBreak/>
-        <w:t xml:space="preserve">Only one of the </w:t>
-      </w:r>
-      <w:proofErr w:type="spellStart"/>
-      <w:r>
-        <w:rPr>
-          <w:rFonts w:ascii="Arial" w:hAnsi="Arial" w:cs="Arial"/>
-          <w:color w:val="000000"/>
-          <w:sz w:val="22"/>
-          <w:szCs w:val="22"/>
-        </w:rPr>
-        <w:t>opencv</w:t>
-      </w:r>
-      <w:proofErr w:type="spellEnd"/>
-      <w:r>
-        <w:rPr>
-          <w:rFonts w:ascii="Arial" w:hAnsi="Arial" w:cs="Arial"/>
-          <w:color w:val="000000"/>
-          <w:sz w:val="22"/>
-          <w:szCs w:val="22"/>
-        </w:rPr>
-        <w:t xml:space="preserve"> packages needs to be installed. </w:t>
-      </w:r>
-      <w:proofErr w:type="spellStart"/>
-      <w:r>
-        <w:rPr>
-          <w:rFonts w:ascii="Arial" w:hAnsi="Arial" w:cs="Arial"/>
-          <w:color w:val="000000"/>
-          <w:sz w:val="22"/>
-          <w:szCs w:val="22"/>
-        </w:rPr>
-        <w:t>Opencv</w:t>
-      </w:r>
-      <w:proofErr w:type="spellEnd"/>
-      <w:r>
-        <w:rPr>
-          <w:rFonts w:ascii="Arial" w:hAnsi="Arial" w:cs="Arial"/>
-          <w:color w:val="000000"/>
-          <w:sz w:val="22"/>
-          <w:szCs w:val="22"/>
-        </w:rPr>
-        <w:t>-python is recommended.</w:t>
+        <w:t>s</w:t>
       </w:r>
     </w:p>
     <w:p>
@@ -3185,7 +3748,6 @@
     <w:p/>
     <w:p>
       <w:r>
-        <w:lastRenderedPageBreak/>
         <w:t>To access external python code (OES for example)</w:t>
       </w:r>
     </w:p>
@@ -3833,6 +4395,7 @@
           <w:sz w:val="22"/>
           <w:szCs w:val="22"/>
         </w:rPr>
+        <w:lastRenderedPageBreak/>
         <w:t>$pip install pyserial</w:t>
       </w:r>
     </w:p>
@@ -4074,7 +4637,7 @@
         </w:rPr>
         <w:t xml:space="preserve">Also install </w:t>
       </w:r>
-      <w:hyperlink r:id="rId9" w:history="1">
+      <w:hyperlink r:id="rId10" w:history="1">
         <w:proofErr w:type="spellStart"/>
         <w:r>
           <w:rPr>
@@ -4202,7 +4765,7 @@
         <w:sz w:val="20"/>
       </w:rPr>
     </w:lvl>
-    <w:lvl w:ilvl="2" w:tentative="1">
+    <w:lvl w:ilvl="2">
       <w:start w:val="1"/>
       <w:numFmt w:val="bullet"/>
       <w:lvlText w:val=""/>

</xml_diff>